<commit_message>
Gramática fatorada e simplificada. Corrigidos erros de strings.
</commit_message>
<xml_diff>
--- a/GRAMATICA.docx
+++ b/GRAMATICA.docx
@@ -82,6 +82,62 @@
         <w:spacing w:after="0" w:line="240" w:lineRule="auto"/>
         <w:rPr>
           <w:rFonts w:ascii="Courier New" w:hAnsi="Courier New" w:cs="Courier New"/>
+          <w:b/>
+        </w:rPr>
+      </w:pPr>
+      <w:r>
+        <w:rPr>
+          <w:rFonts w:ascii="Courier New" w:hAnsi="Courier New" w:cs="Courier New"/>
+        </w:rPr>
+        <w:tab/>
+        <w:t>DEC,</w:t>
+      </w:r>
+    </w:p>
+    <w:p>
+      <w:pPr>
+        <w:tabs>
+          <w:tab w:val="left" w:pos="1701"/>
+        </w:tabs>
+        <w:spacing w:after="0" w:line="240" w:lineRule="auto"/>
+        <w:rPr>
+          <w:rFonts w:ascii="Courier New" w:hAnsi="Courier New" w:cs="Courier New"/>
+        </w:rPr>
+      </w:pPr>
+      <w:r>
+        <w:rPr>
+          <w:rFonts w:ascii="Courier New" w:hAnsi="Courier New" w:cs="Courier New"/>
+        </w:rPr>
+        <w:tab/>
+        <w:t>LISTAID,</w:t>
+      </w:r>
+    </w:p>
+    <w:p>
+      <w:pPr>
+        <w:tabs>
+          <w:tab w:val="left" w:pos="1701"/>
+        </w:tabs>
+        <w:spacing w:after="0" w:line="240" w:lineRule="auto"/>
+        <w:rPr>
+          <w:rFonts w:ascii="Courier New" w:hAnsi="Courier New" w:cs="Courier New"/>
+        </w:rPr>
+      </w:pPr>
+      <w:r>
+        <w:rPr>
+          <w:rFonts w:ascii="Courier New" w:hAnsi="Courier New" w:cs="Courier New"/>
+        </w:rPr>
+        <w:tab/>
+        <w:t>TIPO,</w:t>
+      </w:r>
+    </w:p>
+    <w:p>
+      <w:pPr>
+        <w:tabs>
+          <w:tab w:val="left" w:pos="1701"/>
+        </w:tabs>
+        <w:spacing w:after="0" w:line="240" w:lineRule="auto"/>
+        <w:rPr>
+          <w:rFonts w:ascii="Courier New" w:hAnsi="Courier New" w:cs="Courier New"/>
+          <w:b/>
         </w:rPr>
       </w:pPr>
       <w:r>
@@ -107,60 +163,6 @@
           <w:rFonts w:ascii="Courier New" w:hAnsi="Courier New" w:cs="Courier New"/>
         </w:rPr>
         <w:tab/>
-        <w:t>DEC,</w:t>
-      </w:r>
-    </w:p>
-    <w:p>
-      <w:pPr>
-        <w:tabs>
-          <w:tab w:val="left" w:pos="1701"/>
-        </w:tabs>
-        <w:spacing w:after="0" w:line="240" w:lineRule="auto"/>
-        <w:rPr>
-          <w:rFonts w:ascii="Courier New" w:hAnsi="Courier New" w:cs="Courier New"/>
-        </w:rPr>
-      </w:pPr>
-      <w:r>
-        <w:rPr>
-          <w:rFonts w:ascii="Courier New" w:hAnsi="Courier New" w:cs="Courier New"/>
-        </w:rPr>
-        <w:tab/>
-        <w:t>LISTAID,</w:t>
-      </w:r>
-    </w:p>
-    <w:p>
-      <w:pPr>
-        <w:tabs>
-          <w:tab w:val="left" w:pos="1701"/>
-        </w:tabs>
-        <w:spacing w:after="0" w:line="240" w:lineRule="auto"/>
-        <w:rPr>
-          <w:rFonts w:ascii="Courier New" w:hAnsi="Courier New" w:cs="Courier New"/>
-        </w:rPr>
-      </w:pPr>
-      <w:r>
-        <w:rPr>
-          <w:rFonts w:ascii="Courier New" w:hAnsi="Courier New" w:cs="Courier New"/>
-        </w:rPr>
-        <w:tab/>
-        <w:t>TIPO,</w:t>
-      </w:r>
-    </w:p>
-    <w:p>
-      <w:pPr>
-        <w:tabs>
-          <w:tab w:val="left" w:pos="1701"/>
-        </w:tabs>
-        <w:spacing w:after="0" w:line="240" w:lineRule="auto"/>
-        <w:rPr>
-          <w:rFonts w:ascii="Courier New" w:hAnsi="Courier New" w:cs="Courier New"/>
-        </w:rPr>
-      </w:pPr>
-      <w:r>
-        <w:rPr>
-          <w:rFonts w:ascii="Courier New" w:hAnsi="Courier New" w:cs="Courier New"/>
-        </w:rPr>
-        <w:tab/>
         <w:t>LISTACOM,</w:t>
       </w:r>
     </w:p>
@@ -197,6 +199,43 @@
           <w:rFonts w:ascii="Courier New" w:hAnsi="Courier New" w:cs="Courier New"/>
         </w:rPr>
         <w:tab/>
+        <w:t>BLIF,</w:t>
+      </w:r>
+    </w:p>
+    <w:p>
+      <w:pPr>
+        <w:tabs>
+          <w:tab w:val="left" w:pos="1701"/>
+        </w:tabs>
+        <w:spacing w:after="0" w:line="240" w:lineRule="auto"/>
+        <w:rPr>
+          <w:rFonts w:ascii="Courier New" w:hAnsi="Courier New" w:cs="Courier New"/>
+        </w:rPr>
+      </w:pPr>
+      <w:r>
+        <w:rPr>
+          <w:rFonts w:ascii="Courier New" w:hAnsi="Courier New" w:cs="Courier New"/>
+        </w:rPr>
+        <w:tab/>
+        <w:t>BLELSE,</w:t>
+      </w:r>
+    </w:p>
+    <w:p>
+      <w:pPr>
+        <w:tabs>
+          <w:tab w:val="left" w:pos="1701"/>
+        </w:tabs>
+        <w:spacing w:after="0" w:line="240" w:lineRule="auto"/>
+        <w:rPr>
+          <w:rFonts w:ascii="Courier New" w:hAnsi="Courier New" w:cs="Courier New"/>
+          <w:b/>
+        </w:rPr>
+      </w:pPr>
+      <w:r>
+        <w:rPr>
+          <w:rFonts w:ascii="Courier New" w:hAnsi="Courier New" w:cs="Courier New"/>
+        </w:rPr>
+        <w:tab/>
         <w:t>LISTAEXP,</w:t>
       </w:r>
     </w:p>
@@ -233,115 +272,86 @@
           <w:rFonts w:ascii="Courier New" w:hAnsi="Courier New" w:cs="Courier New"/>
         </w:rPr>
         <w:tab/>
-        <w:t>IF,</w:t>
-      </w:r>
-    </w:p>
-    <w:p>
-      <w:pPr>
-        <w:tabs>
-          <w:tab w:val="left" w:pos="1701"/>
-        </w:tabs>
-        <w:spacing w:after="0" w:line="240" w:lineRule="auto"/>
-        <w:rPr>
-          <w:rFonts w:ascii="Courier New" w:hAnsi="Courier New" w:cs="Courier New"/>
-        </w:rPr>
-      </w:pPr>
-      <w:r>
-        <w:rPr>
-          <w:rFonts w:ascii="Courier New" w:hAnsi="Courier New" w:cs="Courier New"/>
-        </w:rPr>
-        <w:tab/>
-        <w:t>ELSE,</w:t>
-      </w:r>
-    </w:p>
-    <w:p>
-      <w:pPr>
-        <w:tabs>
-          <w:tab w:val="left" w:pos="1701"/>
-        </w:tabs>
-        <w:spacing w:after="0" w:line="240" w:lineRule="auto"/>
-        <w:rPr>
-          <w:rFonts w:ascii="Courier New" w:hAnsi="Courier New" w:cs="Courier New"/>
-        </w:rPr>
-      </w:pPr>
-      <w:r>
-        <w:rPr>
-          <w:rFonts w:ascii="Courier New" w:hAnsi="Courier New" w:cs="Courier New"/>
-        </w:rPr>
-        <w:tab/>
-        <w:t>E1,</w:t>
-      </w:r>
-    </w:p>
-    <w:p>
-      <w:pPr>
-        <w:tabs>
-          <w:tab w:val="left" w:pos="1701"/>
-        </w:tabs>
-        <w:spacing w:after="0" w:line="240" w:lineRule="auto"/>
-        <w:rPr>
-          <w:rFonts w:ascii="Courier New" w:hAnsi="Courier New" w:cs="Courier New"/>
-        </w:rPr>
-      </w:pPr>
-      <w:r>
-        <w:rPr>
-          <w:rFonts w:ascii="Courier New" w:hAnsi="Courier New" w:cs="Courier New"/>
-        </w:rPr>
-        <w:tab/>
-        <w:t>E2,</w:t>
-      </w:r>
-    </w:p>
-    <w:p>
-      <w:pPr>
-        <w:tabs>
-          <w:tab w:val="left" w:pos="1701"/>
-        </w:tabs>
-        <w:spacing w:after="0" w:line="240" w:lineRule="auto"/>
-        <w:rPr>
-          <w:rFonts w:ascii="Courier New" w:hAnsi="Courier New" w:cs="Courier New"/>
-        </w:rPr>
-      </w:pPr>
-      <w:r>
-        <w:rPr>
-          <w:rFonts w:ascii="Courier New" w:hAnsi="Courier New" w:cs="Courier New"/>
-        </w:rPr>
-        <w:tab/>
-        <w:t>E3,</w:t>
-      </w:r>
-    </w:p>
-    <w:p>
-      <w:pPr>
-        <w:tabs>
-          <w:tab w:val="left" w:pos="1701"/>
-        </w:tabs>
-        <w:spacing w:after="0" w:line="240" w:lineRule="auto"/>
-        <w:rPr>
-          <w:rFonts w:ascii="Courier New" w:hAnsi="Courier New" w:cs="Courier New"/>
-        </w:rPr>
-      </w:pPr>
-      <w:r>
-        <w:rPr>
-          <w:rFonts w:ascii="Courier New" w:hAnsi="Courier New" w:cs="Courier New"/>
-        </w:rPr>
-        <w:tab/>
-        <w:t>E4,</w:t>
-      </w:r>
-    </w:p>
-    <w:p>
-      <w:pPr>
-        <w:tabs>
-          <w:tab w:val="left" w:pos="1701"/>
-        </w:tabs>
-        <w:spacing w:after="0" w:line="240" w:lineRule="auto"/>
-        <w:rPr>
-          <w:rFonts w:ascii="Courier New" w:hAnsi="Courier New" w:cs="Courier New"/>
-        </w:rPr>
-      </w:pPr>
-      <w:r>
-        <w:rPr>
-          <w:rFonts w:ascii="Courier New" w:hAnsi="Courier New" w:cs="Courier New"/>
-        </w:rPr>
-        <w:tab/>
-        <w:t>UNIT</w:t>
+        <w:t>OP,</w:t>
+      </w:r>
+    </w:p>
+    <w:p>
+      <w:pPr>
+        <w:tabs>
+          <w:tab w:val="left" w:pos="1701"/>
+        </w:tabs>
+        <w:spacing w:after="0" w:line="240" w:lineRule="auto"/>
+        <w:rPr>
+          <w:rFonts w:ascii="Courier New" w:hAnsi="Courier New" w:cs="Courier New"/>
+        </w:rPr>
+      </w:pPr>
+      <w:r>
+        <w:rPr>
+          <w:rFonts w:ascii="Courier New" w:hAnsi="Courier New" w:cs="Courier New"/>
+        </w:rPr>
+        <w:tab/>
+        <w:t>OP1,</w:t>
+      </w:r>
+    </w:p>
+    <w:p>
+      <w:pPr>
+        <w:tabs>
+          <w:tab w:val="left" w:pos="1701"/>
+        </w:tabs>
+        <w:spacing w:after="0" w:line="240" w:lineRule="auto"/>
+        <w:rPr>
+          <w:rFonts w:ascii="Courier New" w:hAnsi="Courier New" w:cs="Courier New"/>
+        </w:rPr>
+      </w:pPr>
+      <w:r>
+        <w:rPr>
+          <w:rFonts w:ascii="Courier New" w:hAnsi="Courier New" w:cs="Courier New"/>
+        </w:rPr>
+        <w:tab/>
+        <w:t>OP2,</w:t>
+      </w:r>
+    </w:p>
+    <w:p>
+      <w:pPr>
+        <w:tabs>
+          <w:tab w:val="left" w:pos="1701"/>
+        </w:tabs>
+        <w:spacing w:after="0" w:line="240" w:lineRule="auto"/>
+        <w:rPr>
+          <w:rFonts w:ascii="Courier New" w:hAnsi="Courier New" w:cs="Courier New"/>
+          <w:b/>
+        </w:rPr>
+      </w:pPr>
+      <w:r>
+        <w:rPr>
+          <w:rFonts w:ascii="Courier New" w:hAnsi="Courier New" w:cs="Courier New"/>
+        </w:rPr>
+        <w:tab/>
+        <w:t>OP3,</w:t>
+      </w:r>
+    </w:p>
+    <w:p>
+      <w:pPr>
+        <w:tabs>
+          <w:tab w:val="left" w:pos="1701"/>
+        </w:tabs>
+        <w:spacing w:after="0" w:line="240" w:lineRule="auto"/>
+        <w:rPr>
+          <w:rFonts w:ascii="Courier New" w:hAnsi="Courier New" w:cs="Courier New"/>
+          <w:b/>
+        </w:rPr>
+      </w:pPr>
+      <w:r>
+        <w:rPr>
+          <w:rFonts w:ascii="Courier New" w:hAnsi="Courier New" w:cs="Courier New"/>
+        </w:rPr>
+        <w:tab/>
+      </w:r>
+      <w:r>
+        <w:rPr>
+          <w:rFonts w:ascii="Courier New" w:hAnsi="Courier New" w:cs="Courier New"/>
+        </w:rPr>
+        <w:t>UNI</w:t>
       </w:r>
     </w:p>
     <w:p>
@@ -789,25 +799,25 @@
           <w:rFonts w:ascii="Courier New" w:hAnsi="Courier New" w:cs="Courier New"/>
         </w:rPr>
         <w:tab/>
-        <w:t>[MAIOR-IG],</w:t>
-      </w:r>
-    </w:p>
-    <w:p>
-      <w:pPr>
-        <w:tabs>
-          <w:tab w:val="left" w:pos="1701"/>
-        </w:tabs>
-        <w:spacing w:after="0" w:line="240" w:lineRule="auto"/>
-        <w:rPr>
-          <w:rFonts w:ascii="Courier New" w:hAnsi="Courier New" w:cs="Courier New"/>
-        </w:rPr>
-      </w:pPr>
-      <w:r>
-        <w:rPr>
-          <w:rFonts w:ascii="Courier New" w:hAnsi="Courier New" w:cs="Courier New"/>
-        </w:rPr>
-        <w:tab/>
-        <w:t>[MENOR-IG],</w:t>
+        <w:t>[MAIORIG],</w:t>
+      </w:r>
+    </w:p>
+    <w:p>
+      <w:pPr>
+        <w:tabs>
+          <w:tab w:val="left" w:pos="1701"/>
+        </w:tabs>
+        <w:spacing w:after="0" w:line="240" w:lineRule="auto"/>
+        <w:rPr>
+          <w:rFonts w:ascii="Courier New" w:hAnsi="Courier New" w:cs="Courier New"/>
+        </w:rPr>
+      </w:pPr>
+      <w:r>
+        <w:rPr>
+          <w:rFonts w:ascii="Courier New" w:hAnsi="Courier New" w:cs="Courier New"/>
+        </w:rPr>
+        <w:tab/>
+        <w:t>[MENORIG],</w:t>
       </w:r>
     </w:p>
     <w:p>
@@ -1012,7 +1022,7 @@
         <w:tabs>
           <w:tab w:val="left" w:pos="1701"/>
         </w:tabs>
-        <w:spacing w:after="0" w:line="240" w:lineRule="auto"/>
+        <w:spacing w:after="0" w:line="360" w:lineRule="auto"/>
         <w:rPr>
           <w:rFonts w:ascii="Courier New" w:hAnsi="Courier New" w:cs="Courier New"/>
         </w:rPr>
@@ -1026,389 +1036,1452 @@
     </w:p>
     <w:p>
       <w:pPr>
-        <w:spacing w:after="0" w:line="240" w:lineRule="auto"/>
-        <w:rPr>
-          <w:rFonts w:ascii="Courier New" w:hAnsi="Courier New" w:cs="Courier New"/>
-        </w:rPr>
-      </w:pPr>
-    </w:p>
-    <w:p>
-      <w:pPr>
-        <w:spacing w:after="0" w:line="240" w:lineRule="auto"/>
-        <w:rPr>
-          <w:rFonts w:ascii="Courier New" w:hAnsi="Courier New" w:cs="Courier New"/>
-        </w:rPr>
-      </w:pPr>
-      <w:r>
-        <w:rPr>
-          <w:rFonts w:ascii="Courier New" w:hAnsi="Courier New" w:cs="Courier New"/>
-        </w:rPr>
-        <w:t>START -&gt; [PROGRAM] [ID][PTVIR] [VAR] LISTADEC BLOCOM</w:t>
-      </w:r>
-    </w:p>
-    <w:p>
-      <w:pPr>
-        <w:spacing w:after="0" w:line="240" w:lineRule="auto"/>
-        <w:rPr>
-          <w:rFonts w:ascii="Courier New" w:hAnsi="Courier New" w:cs="Courier New"/>
-        </w:rPr>
-      </w:pPr>
-    </w:p>
-    <w:p>
-      <w:pPr>
-        <w:spacing w:after="0" w:line="240" w:lineRule="auto"/>
-        <w:rPr>
-          <w:rFonts w:ascii="Courier New" w:hAnsi="Courier New" w:cs="Courier New"/>
-        </w:rPr>
-      </w:pPr>
-      <w:r>
-        <w:rPr>
-          <w:rFonts w:ascii="Courier New" w:hAnsi="Courier New" w:cs="Courier New"/>
-        </w:rPr>
-        <w:t>LISTADEC -&gt; DEC LISTADEC | DEC</w:t>
-      </w:r>
-    </w:p>
-    <w:p>
-      <w:pPr>
-        <w:spacing w:after="0" w:line="240" w:lineRule="auto"/>
-        <w:rPr>
-          <w:rFonts w:ascii="Courier New" w:hAnsi="Courier New" w:cs="Courier New"/>
-        </w:rPr>
-      </w:pPr>
-    </w:p>
-    <w:p>
-      <w:pPr>
-        <w:spacing w:after="0" w:line="240" w:lineRule="auto"/>
-        <w:rPr>
-          <w:rFonts w:ascii="Courier New" w:hAnsi="Courier New" w:cs="Courier New"/>
-        </w:rPr>
-      </w:pPr>
-      <w:r>
-        <w:rPr>
-          <w:rFonts w:ascii="Courier New" w:hAnsi="Courier New" w:cs="Courier New"/>
-        </w:rPr>
-        <w:t>DEC -&gt; LISTAID [DOISPT] TIPO[PTVIR]</w:t>
-      </w:r>
-    </w:p>
-    <w:p>
-      <w:pPr>
-        <w:spacing w:after="0" w:line="240" w:lineRule="auto"/>
-        <w:rPr>
-          <w:rFonts w:ascii="Courier New" w:hAnsi="Courier New" w:cs="Courier New"/>
-        </w:rPr>
-      </w:pPr>
-    </w:p>
-    <w:p>
-      <w:pPr>
-        <w:spacing w:after="0" w:line="240" w:lineRule="auto"/>
-        <w:rPr>
-          <w:rFonts w:ascii="Courier New" w:hAnsi="Courier New" w:cs="Courier New"/>
-        </w:rPr>
-      </w:pPr>
-      <w:r>
-        <w:rPr>
-          <w:rFonts w:ascii="Courier New" w:hAnsi="Courier New" w:cs="Courier New"/>
-        </w:rPr>
-        <w:t>LISTAID -&gt; [ID][VIRG] LISTAID | [ID]</w:t>
-      </w:r>
-    </w:p>
-    <w:p>
-      <w:pPr>
-        <w:spacing w:after="0" w:line="240" w:lineRule="auto"/>
-        <w:rPr>
-          <w:rFonts w:ascii="Courier New" w:hAnsi="Courier New" w:cs="Courier New"/>
-        </w:rPr>
-      </w:pPr>
-    </w:p>
-    <w:p>
-      <w:pPr>
-        <w:spacing w:after="0" w:line="240" w:lineRule="auto"/>
-        <w:rPr>
-          <w:rFonts w:ascii="Courier New" w:hAnsi="Courier New" w:cs="Courier New"/>
-        </w:rPr>
-      </w:pPr>
-      <w:r>
-        <w:rPr>
-          <w:rFonts w:ascii="Courier New" w:hAnsi="Courier New" w:cs="Courier New"/>
-        </w:rPr>
-        <w:t>TIPO -&gt; [REAL] | [BOOLEAN]</w:t>
-      </w:r>
-    </w:p>
-    <w:p>
-      <w:pPr>
-        <w:spacing w:after="0" w:line="240" w:lineRule="auto"/>
-        <w:rPr>
-          <w:rFonts w:ascii="Courier New" w:hAnsi="Courier New" w:cs="Courier New"/>
-        </w:rPr>
-      </w:pPr>
-    </w:p>
-    <w:p>
-      <w:pPr>
-        <w:spacing w:after="0" w:line="240" w:lineRule="auto"/>
-        <w:rPr>
-          <w:rFonts w:ascii="Courier New" w:hAnsi="Courier New" w:cs="Courier New"/>
-        </w:rPr>
-      </w:pPr>
-      <w:r>
-        <w:rPr>
-          <w:rFonts w:ascii="Courier New" w:hAnsi="Courier New" w:cs="Courier New"/>
-        </w:rPr>
-        <w:t>BLOCOM -&gt; [BEGIN] LISTACOM [END]</w:t>
-      </w:r>
-    </w:p>
-    <w:p>
-      <w:pPr>
-        <w:spacing w:after="0" w:line="240" w:lineRule="auto"/>
-        <w:rPr>
-          <w:rFonts w:ascii="Courier New" w:hAnsi="Courier New" w:cs="Courier New"/>
-        </w:rPr>
-      </w:pPr>
-    </w:p>
-    <w:p>
-      <w:pPr>
-        <w:spacing w:after="0" w:line="240" w:lineRule="auto"/>
-        <w:rPr>
-          <w:rFonts w:ascii="Courier New" w:hAnsi="Courier New" w:cs="Courier New"/>
-        </w:rPr>
-      </w:pPr>
-      <w:r>
-        <w:rPr>
-          <w:rFonts w:ascii="Courier New" w:hAnsi="Courier New" w:cs="Courier New"/>
-        </w:rPr>
-        <w:t>LISTACOM -&gt; COM[PTVIR] LISTACOM | COM</w:t>
-      </w:r>
-    </w:p>
-    <w:p>
-      <w:pPr>
-        <w:spacing w:after="0" w:line="240" w:lineRule="auto"/>
-        <w:rPr>
-          <w:rFonts w:ascii="Courier New" w:hAnsi="Courier New" w:cs="Courier New"/>
-        </w:rPr>
-      </w:pPr>
-    </w:p>
-    <w:p>
-      <w:pPr>
-        <w:spacing w:after="0" w:line="240" w:lineRule="auto"/>
-        <w:rPr>
-          <w:rFonts w:ascii="Courier New" w:hAnsi="Courier New" w:cs="Courier New"/>
-        </w:rPr>
-      </w:pPr>
-      <w:r>
-        <w:rPr>
-          <w:rFonts w:ascii="Courier New" w:hAnsi="Courier New" w:cs="Courier New"/>
-        </w:rPr>
-        <w:t>COM -&gt; [READ][APAR]LISTAID[FPAR] | [WRITE][APAR]LISTAEXP[FPAR] | [ID] [ATRIB] EXP | IF</w:t>
-      </w:r>
-    </w:p>
-    <w:p>
-      <w:pPr>
-        <w:spacing w:after="0" w:line="240" w:lineRule="auto"/>
-        <w:rPr>
-          <w:rFonts w:ascii="Courier New" w:hAnsi="Courier New" w:cs="Courier New"/>
-        </w:rPr>
-      </w:pPr>
-    </w:p>
-    <w:p>
-      <w:pPr>
-        <w:spacing w:after="0" w:line="240" w:lineRule="auto"/>
-        <w:rPr>
-          <w:rFonts w:ascii="Courier New" w:hAnsi="Courier New" w:cs="Courier New"/>
-        </w:rPr>
-      </w:pPr>
-      <w:r>
-        <w:rPr>
-          <w:rFonts w:ascii="Courier New" w:hAnsi="Courier New" w:cs="Courier New"/>
-        </w:rPr>
-        <w:t>IF -&gt; [IF] EXP [THEN] BLOCOM ELSE</w:t>
-      </w:r>
-    </w:p>
-    <w:p>
-      <w:pPr>
-        <w:spacing w:after="0" w:line="240" w:lineRule="auto"/>
-        <w:rPr>
-          <w:rFonts w:ascii="Courier New" w:hAnsi="Courier New" w:cs="Courier New"/>
-        </w:rPr>
-      </w:pPr>
-    </w:p>
-    <w:p>
-      <w:pPr>
-        <w:spacing w:after="0" w:line="240" w:lineRule="auto"/>
-        <w:rPr>
-          <w:rFonts w:ascii="Courier New" w:hAnsi="Courier New" w:cs="Courier New"/>
-        </w:rPr>
-      </w:pPr>
-      <w:r>
-        <w:rPr>
-          <w:rFonts w:ascii="Courier New" w:hAnsi="Courier New" w:cs="Courier New"/>
-        </w:rPr>
-        <w:t>ELSE -&gt; [ELSE] BLOCOM | ε</w:t>
-      </w:r>
-    </w:p>
-    <w:p>
-      <w:pPr>
-        <w:spacing w:after="0" w:line="240" w:lineRule="auto"/>
-        <w:rPr>
-          <w:rFonts w:ascii="Courier New" w:hAnsi="Courier New" w:cs="Courier New"/>
-        </w:rPr>
-      </w:pPr>
-    </w:p>
-    <w:p>
-      <w:pPr>
-        <w:spacing w:after="0" w:line="240" w:lineRule="auto"/>
-        <w:rPr>
-          <w:rFonts w:ascii="Courier New" w:hAnsi="Courier New" w:cs="Courier New"/>
-        </w:rPr>
-      </w:pPr>
-      <w:r>
-        <w:rPr>
-          <w:rFonts w:ascii="Courier New" w:hAnsi="Courier New" w:cs="Courier New"/>
-        </w:rPr>
-        <w:t>LISTAEXP -&gt; EXP[VIRG] LISTAEXP | EXP</w:t>
-      </w:r>
-    </w:p>
-    <w:p>
-      <w:pPr>
-        <w:spacing w:after="0" w:line="240" w:lineRule="auto"/>
-        <w:rPr>
-          <w:rFonts w:ascii="Courier New" w:hAnsi="Courier New" w:cs="Courier New"/>
-        </w:rPr>
-      </w:pPr>
-    </w:p>
-    <w:p>
-      <w:pPr>
-        <w:spacing w:after="0" w:line="240" w:lineRule="auto"/>
-        <w:rPr>
-          <w:rFonts w:ascii="Courier New" w:hAnsi="Courier New" w:cs="Courier New"/>
-        </w:rPr>
-      </w:pPr>
-      <w:r>
-        <w:rPr>
-          <w:rFonts w:ascii="Courier New" w:hAnsi="Courier New" w:cs="Courier New"/>
-        </w:rPr>
-        <w:t>EXP -&gt; E1 [IGUAL] E1 | E1 [DIF] E1 | E1 [MAIOR] E1 | E1 [MENOR] E1 | E1 [MAIOR-IG] E1 | E1 [MENOR-IG] E1 | E1</w:t>
-      </w:r>
-    </w:p>
-    <w:p>
-      <w:pPr>
-        <w:spacing w:after="0" w:line="240" w:lineRule="auto"/>
-        <w:rPr>
-          <w:rFonts w:ascii="Courier New" w:hAnsi="Courier New" w:cs="Courier New"/>
-        </w:rPr>
-      </w:pPr>
-    </w:p>
-    <w:p>
-      <w:pPr>
-        <w:spacing w:after="0" w:line="240" w:lineRule="auto"/>
-        <w:rPr>
-          <w:rFonts w:ascii="Courier New" w:hAnsi="Courier New" w:cs="Courier New"/>
-        </w:rPr>
-      </w:pPr>
-      <w:r>
-        <w:rPr>
-          <w:rFonts w:ascii="Courier New" w:hAnsi="Courier New" w:cs="Courier New"/>
-        </w:rPr>
-        <w:t>E1 -&gt; E2 [AND] E1 | E2 [OR] E1 | E2</w:t>
-      </w:r>
-    </w:p>
-    <w:p>
-      <w:pPr>
-        <w:spacing w:after="0" w:line="240" w:lineRule="auto"/>
-        <w:rPr>
-          <w:rFonts w:ascii="Courier New" w:hAnsi="Courier New" w:cs="Courier New"/>
-        </w:rPr>
-      </w:pPr>
-    </w:p>
-    <w:p>
-      <w:pPr>
-        <w:spacing w:after="0" w:line="240" w:lineRule="auto"/>
-        <w:rPr>
-          <w:rFonts w:ascii="Courier New" w:hAnsi="Courier New" w:cs="Courier New"/>
-        </w:rPr>
-      </w:pPr>
-      <w:r>
-        <w:rPr>
-          <w:rFonts w:ascii="Courier New" w:hAnsi="Courier New" w:cs="Courier New"/>
-        </w:rPr>
-        <w:t>E2 -&gt; [NOT] E3 | E3</w:t>
-      </w:r>
-    </w:p>
-    <w:p>
-      <w:pPr>
-        <w:spacing w:after="0" w:line="240" w:lineRule="auto"/>
-        <w:rPr>
-          <w:rFonts w:ascii="Courier New" w:hAnsi="Courier New" w:cs="Courier New"/>
-        </w:rPr>
-      </w:pPr>
-    </w:p>
-    <w:p>
-      <w:pPr>
-        <w:spacing w:after="0" w:line="240" w:lineRule="auto"/>
-        <w:rPr>
-          <w:rFonts w:ascii="Courier New" w:hAnsi="Courier New" w:cs="Courier New"/>
-        </w:rPr>
-      </w:pPr>
-      <w:r>
-        <w:rPr>
-          <w:rFonts w:ascii="Courier New" w:hAnsi="Courier New" w:cs="Courier New"/>
-        </w:rPr>
-        <w:t>E3 -&gt; E4 [SOMA] E3 | E4 [SUBT] E3 | E4</w:t>
-      </w:r>
-    </w:p>
-    <w:p>
-      <w:pPr>
-        <w:spacing w:after="0" w:line="240" w:lineRule="auto"/>
-        <w:rPr>
-          <w:rFonts w:ascii="Courier New" w:hAnsi="Courier New" w:cs="Courier New"/>
-        </w:rPr>
-      </w:pPr>
-    </w:p>
-    <w:p>
-      <w:pPr>
-        <w:spacing w:after="0" w:line="240" w:lineRule="auto"/>
-        <w:rPr>
-          <w:rFonts w:ascii="Courier New" w:hAnsi="Courier New" w:cs="Courier New"/>
-        </w:rPr>
-      </w:pPr>
-      <w:r>
-        <w:rPr>
-          <w:rFonts w:ascii="Courier New" w:hAnsi="Courier New" w:cs="Courier New"/>
-        </w:rPr>
-        <w:t>E4 -&gt; UNIT [MULT] E4 | UNIT [DIV] E4 | UNIT [DIVINT] E4 | UNIT</w:t>
-      </w:r>
-    </w:p>
-    <w:p>
-      <w:pPr>
-        <w:spacing w:after="0" w:line="240" w:lineRule="auto"/>
-        <w:rPr>
-          <w:rFonts w:ascii="Courier New" w:hAnsi="Courier New" w:cs="Courier New"/>
-        </w:rPr>
-      </w:pPr>
-    </w:p>
-    <w:p>
-      <w:pPr>
-        <w:spacing w:after="0" w:line="240" w:lineRule="auto"/>
-        <w:rPr>
-          <w:rFonts w:ascii="Courier New" w:hAnsi="Courier New" w:cs="Courier New"/>
-        </w:rPr>
-      </w:pPr>
-      <w:r>
-        <w:rPr>
-          <w:rFonts w:ascii="Courier New" w:hAnsi="Courier New" w:cs="Courier New"/>
-        </w:rPr>
-        <w:t>UNIT -&gt; [APAR]EXP[FPAR] | [ID] | [CONST] | [BOOL]</w:t>
-      </w:r>
-    </w:p>
-    <w:p>
-      <w:pPr>
-        <w:spacing w:after="0" w:line="240" w:lineRule="auto"/>
-        <w:rPr>
-          <w:rFonts w:ascii="Courier New" w:hAnsi="Courier New" w:cs="Courier New"/>
-        </w:rPr>
-      </w:pPr>
-    </w:p>
-    <w:p>
-      <w:pPr>
-        <w:spacing w:after="0" w:line="240" w:lineRule="auto"/>
+        <w:spacing w:after="0" w:line="360" w:lineRule="auto"/>
+        <w:rPr>
+          <w:rFonts w:ascii="Courier New" w:hAnsi="Courier New" w:cs="Courier New"/>
+        </w:rPr>
+      </w:pPr>
+      <w:r>
+        <w:rPr>
+          <w:rFonts w:ascii="Courier New" w:hAnsi="Courier New" w:cs="Courier New"/>
+        </w:rPr>
+        <w:t xml:space="preserve">START -&gt; </w:t>
+      </w:r>
+      <w:r>
+        <w:rPr>
+          <w:rFonts w:ascii="Courier New" w:hAnsi="Courier New" w:cs="Courier New"/>
+          <w:b/>
+        </w:rPr>
+        <w:t>[PROGRAM] [ID][PTVIR] [VAR]</w:t>
+      </w:r>
+      <w:r>
+        <w:rPr>
+          <w:rFonts w:ascii="Courier New" w:hAnsi="Courier New" w:cs="Courier New"/>
+        </w:rPr>
+        <w:t xml:space="preserve"> LISTADEC BLOCOM</w:t>
+      </w:r>
+    </w:p>
+    <w:p>
+      <w:pPr>
+        <w:spacing w:after="0" w:line="360" w:lineRule="auto"/>
+        <w:rPr>
+          <w:rFonts w:ascii="Courier New" w:hAnsi="Courier New" w:cs="Courier New"/>
+        </w:rPr>
+      </w:pPr>
+      <w:r>
+        <w:rPr>
+          <w:rFonts w:ascii="Courier New" w:hAnsi="Courier New" w:cs="Courier New"/>
+        </w:rPr>
+        <w:t xml:space="preserve">LISTADEC -&gt; </w:t>
+      </w:r>
+      <w:r>
+        <w:rPr>
+          <w:rFonts w:ascii="Courier New" w:hAnsi="Courier New" w:cs="Courier New"/>
+          <w:b/>
+        </w:rPr>
+        <w:t>[ID]</w:t>
+      </w:r>
+      <w:r>
+        <w:rPr>
+          <w:rFonts w:ascii="Courier New" w:hAnsi="Courier New" w:cs="Courier New"/>
+        </w:rPr>
+        <w:t>LISTAID</w:t>
+      </w:r>
+      <w:r>
+        <w:rPr>
+          <w:rFonts w:ascii="Courier New" w:hAnsi="Courier New" w:cs="Courier New"/>
+        </w:rPr>
+        <w:t xml:space="preserve"> </w:t>
+      </w:r>
+      <w:r>
+        <w:rPr>
+          <w:rFonts w:ascii="Courier New" w:hAnsi="Courier New" w:cs="Courier New"/>
+          <w:b/>
+        </w:rPr>
+        <w:t xml:space="preserve">[DOISPT] </w:t>
+      </w:r>
+      <w:r>
+        <w:rPr>
+          <w:rFonts w:ascii="Courier New" w:hAnsi="Courier New" w:cs="Courier New"/>
+        </w:rPr>
+        <w:t>TIPO</w:t>
+      </w:r>
+      <w:r>
+        <w:rPr>
+          <w:rFonts w:ascii="Courier New" w:hAnsi="Courier New" w:cs="Courier New"/>
+          <w:b/>
+        </w:rPr>
+        <w:t>[PTVIR]</w:t>
+      </w:r>
+      <w:r>
+        <w:rPr>
+          <w:rFonts w:ascii="Courier New" w:hAnsi="Courier New" w:cs="Courier New"/>
+        </w:rPr>
+        <w:t xml:space="preserve"> </w:t>
+      </w:r>
+      <w:r>
+        <w:rPr>
+          <w:rFonts w:ascii="Courier New" w:hAnsi="Courier New" w:cs="Courier New"/>
+        </w:rPr>
+        <w:t>DEC</w:t>
+      </w:r>
+    </w:p>
+    <w:p>
+      <w:pPr>
+        <w:spacing w:after="0" w:line="360" w:lineRule="auto"/>
+        <w:rPr>
+          <w:rFonts w:ascii="Courier New" w:hAnsi="Courier New" w:cs="Courier New"/>
+          <w:b/>
+        </w:rPr>
+      </w:pPr>
+      <w:r>
+        <w:rPr>
+          <w:rFonts w:ascii="Courier New" w:hAnsi="Courier New" w:cs="Courier New"/>
+        </w:rPr>
+        <w:t>DEC</w:t>
+      </w:r>
+      <w:r>
+        <w:rPr>
+          <w:rFonts w:ascii="Courier New" w:hAnsi="Courier New" w:cs="Courier New"/>
+        </w:rPr>
+        <w:t xml:space="preserve"> -&gt; </w:t>
+      </w:r>
+      <w:r>
+        <w:rPr>
+          <w:rFonts w:ascii="Courier New" w:hAnsi="Courier New" w:cs="Courier New"/>
+          <w:b/>
+        </w:rPr>
+        <w:t>[ID]</w:t>
+      </w:r>
+      <w:r>
+        <w:rPr>
+          <w:rFonts w:ascii="Courier New" w:hAnsi="Courier New" w:cs="Courier New"/>
+        </w:rPr>
+        <w:t>LISTAID</w:t>
+      </w:r>
+      <w:r>
+        <w:rPr>
+          <w:rFonts w:ascii="Courier New" w:hAnsi="Courier New" w:cs="Courier New"/>
+        </w:rPr>
+        <w:t xml:space="preserve"> </w:t>
+      </w:r>
+      <w:r>
+        <w:rPr>
+          <w:rFonts w:ascii="Courier New" w:hAnsi="Courier New" w:cs="Courier New"/>
+          <w:b/>
+        </w:rPr>
+        <w:t xml:space="preserve">[DOISPT] </w:t>
+      </w:r>
+      <w:r>
+        <w:rPr>
+          <w:rFonts w:ascii="Courier New" w:hAnsi="Courier New" w:cs="Courier New"/>
+        </w:rPr>
+        <w:t>TIPO</w:t>
+      </w:r>
+      <w:r>
+        <w:rPr>
+          <w:rFonts w:ascii="Courier New" w:hAnsi="Courier New" w:cs="Courier New"/>
+          <w:b/>
+        </w:rPr>
+        <w:t>[PTVIR]</w:t>
+      </w:r>
+      <w:r>
+        <w:rPr>
+          <w:rFonts w:ascii="Courier New" w:hAnsi="Courier New" w:cs="Courier New"/>
+        </w:rPr>
+        <w:t xml:space="preserve"> DEC</w:t>
+      </w:r>
+      <w:r>
+        <w:rPr>
+          <w:rFonts w:ascii="Courier New" w:hAnsi="Courier New" w:cs="Courier New"/>
+        </w:rPr>
+        <w:t xml:space="preserve"> | </w:t>
+      </w:r>
+      <w:r>
+        <w:rPr>
+          <w:rFonts w:ascii="Courier New" w:hAnsi="Courier New" w:cs="Courier New"/>
+          <w:b/>
+        </w:rPr>
+        <w:t>ε</w:t>
+      </w:r>
+    </w:p>
+    <w:p>
+      <w:pPr>
+        <w:spacing w:after="0" w:line="360" w:lineRule="auto"/>
+        <w:rPr>
+          <w:rFonts w:ascii="Courier New" w:hAnsi="Courier New" w:cs="Courier New"/>
+          <w:b/>
+        </w:rPr>
+      </w:pPr>
+      <w:r>
+        <w:rPr>
+          <w:rFonts w:ascii="Courier New" w:hAnsi="Courier New" w:cs="Courier New"/>
+        </w:rPr>
+        <w:t>LISTAID</w:t>
+      </w:r>
+      <w:r>
+        <w:rPr>
+          <w:rFonts w:ascii="Courier New" w:hAnsi="Courier New" w:cs="Courier New"/>
+        </w:rPr>
+        <w:t xml:space="preserve"> -&gt; </w:t>
+      </w:r>
+      <w:r>
+        <w:rPr>
+          <w:rFonts w:ascii="Courier New" w:hAnsi="Courier New" w:cs="Courier New"/>
+          <w:b/>
+        </w:rPr>
+        <w:t>[</w:t>
+      </w:r>
+      <w:r>
+        <w:rPr>
+          <w:rFonts w:ascii="Courier New" w:hAnsi="Courier New" w:cs="Courier New"/>
+          <w:b/>
+        </w:rPr>
+        <w:t>VIRG]</w:t>
+      </w:r>
+      <w:r>
+        <w:rPr>
+          <w:rFonts w:ascii="Courier New" w:hAnsi="Courier New" w:cs="Courier New"/>
+        </w:rPr>
+        <w:t xml:space="preserve"> </w:t>
+      </w:r>
+      <w:r>
+        <w:rPr>
+          <w:rFonts w:ascii="Courier New" w:hAnsi="Courier New" w:cs="Courier New"/>
+          <w:b/>
+        </w:rPr>
+        <w:t>[ID]</w:t>
+      </w:r>
+      <w:r>
+        <w:rPr>
+          <w:rFonts w:ascii="Courier New" w:hAnsi="Courier New" w:cs="Courier New"/>
+        </w:rPr>
+        <w:t>LISTAID</w:t>
+      </w:r>
+      <w:r>
+        <w:rPr>
+          <w:rFonts w:ascii="Courier New" w:hAnsi="Courier New" w:cs="Courier New"/>
+        </w:rPr>
+        <w:t xml:space="preserve"> | </w:t>
+      </w:r>
+      <w:r>
+        <w:rPr>
+          <w:rFonts w:ascii="Courier New" w:hAnsi="Courier New" w:cs="Courier New"/>
+          <w:b/>
+        </w:rPr>
+        <w:t>ε</w:t>
+      </w:r>
+    </w:p>
+    <w:p>
+      <w:pPr>
+        <w:spacing w:after="0" w:line="360" w:lineRule="auto"/>
+        <w:rPr>
+          <w:rFonts w:ascii="Courier New" w:hAnsi="Courier New" w:cs="Courier New"/>
+        </w:rPr>
+      </w:pPr>
+      <w:r>
+        <w:rPr>
+          <w:rFonts w:ascii="Courier New" w:hAnsi="Courier New" w:cs="Courier New"/>
+        </w:rPr>
+        <w:t xml:space="preserve">TIPO -&gt; </w:t>
+      </w:r>
+      <w:r>
+        <w:rPr>
+          <w:rFonts w:ascii="Courier New" w:hAnsi="Courier New" w:cs="Courier New"/>
+          <w:b/>
+        </w:rPr>
+        <w:t xml:space="preserve">[REAL] </w:t>
+      </w:r>
+      <w:r>
+        <w:rPr>
+          <w:rFonts w:ascii="Courier New" w:hAnsi="Courier New" w:cs="Courier New"/>
+        </w:rPr>
+        <w:t xml:space="preserve">| </w:t>
+      </w:r>
+      <w:r>
+        <w:rPr>
+          <w:rFonts w:ascii="Courier New" w:hAnsi="Courier New" w:cs="Courier New"/>
+          <w:b/>
+        </w:rPr>
+        <w:t>[BOOLEAN]</w:t>
+      </w:r>
+    </w:p>
+    <w:p>
+      <w:pPr>
+        <w:spacing w:after="0" w:line="360" w:lineRule="auto"/>
+        <w:rPr>
+          <w:rFonts w:ascii="Courier New" w:hAnsi="Courier New" w:cs="Courier New"/>
+          <w:b/>
+        </w:rPr>
+      </w:pPr>
+      <w:r>
+        <w:rPr>
+          <w:rFonts w:ascii="Courier New" w:hAnsi="Courier New" w:cs="Courier New"/>
+        </w:rPr>
+        <w:t xml:space="preserve">BLOCOM -&gt; </w:t>
+      </w:r>
+      <w:r>
+        <w:rPr>
+          <w:rFonts w:ascii="Courier New" w:hAnsi="Courier New" w:cs="Courier New"/>
+          <w:b/>
+        </w:rPr>
+        <w:t>[BEGIN]</w:t>
+      </w:r>
+      <w:r>
+        <w:rPr>
+          <w:rFonts w:ascii="Courier New" w:hAnsi="Courier New" w:cs="Courier New"/>
+        </w:rPr>
+        <w:t xml:space="preserve"> </w:t>
+      </w:r>
+      <w:r>
+        <w:rPr>
+          <w:rFonts w:ascii="Courier New" w:hAnsi="Courier New" w:cs="Courier New"/>
+        </w:rPr>
+        <w:t>COM L</w:t>
+      </w:r>
+      <w:r>
+        <w:rPr>
+          <w:rFonts w:ascii="Courier New" w:hAnsi="Courier New" w:cs="Courier New"/>
+        </w:rPr>
+        <w:t>ISTA</w:t>
+      </w:r>
+      <w:r>
+        <w:rPr>
+          <w:rFonts w:ascii="Courier New" w:hAnsi="Courier New" w:cs="Courier New"/>
+        </w:rPr>
+        <w:t>COM</w:t>
+      </w:r>
+      <w:r>
+        <w:rPr>
+          <w:rFonts w:ascii="Courier New" w:hAnsi="Courier New" w:cs="Courier New"/>
+        </w:rPr>
+        <w:t xml:space="preserve"> </w:t>
+      </w:r>
+      <w:r>
+        <w:rPr>
+          <w:rFonts w:ascii="Courier New" w:hAnsi="Courier New" w:cs="Courier New"/>
+          <w:b/>
+        </w:rPr>
+        <w:t>[END]</w:t>
+      </w:r>
+    </w:p>
+    <w:p>
+      <w:pPr>
+        <w:spacing w:after="0" w:line="360" w:lineRule="auto"/>
+        <w:rPr>
+          <w:rFonts w:ascii="Courier New" w:hAnsi="Courier New" w:cs="Courier New"/>
+        </w:rPr>
+      </w:pPr>
+      <w:r>
+        <w:rPr>
+          <w:rFonts w:ascii="Courier New" w:hAnsi="Courier New" w:cs="Courier New"/>
+        </w:rPr>
+        <w:t>L</w:t>
+      </w:r>
+      <w:r>
+        <w:rPr>
+          <w:rFonts w:ascii="Courier New" w:hAnsi="Courier New" w:cs="Courier New"/>
+        </w:rPr>
+        <w:t>ISTA</w:t>
+      </w:r>
+      <w:r>
+        <w:rPr>
+          <w:rFonts w:ascii="Courier New" w:hAnsi="Courier New" w:cs="Courier New"/>
+        </w:rPr>
+        <w:t xml:space="preserve">COM -&gt; </w:t>
+      </w:r>
+      <w:r>
+        <w:rPr>
+          <w:rFonts w:ascii="Courier New" w:hAnsi="Courier New" w:cs="Courier New"/>
+          <w:b/>
+        </w:rPr>
+        <w:t xml:space="preserve">[PTVIR] </w:t>
+      </w:r>
+      <w:r>
+        <w:rPr>
+          <w:rFonts w:ascii="Courier New" w:hAnsi="Courier New" w:cs="Courier New"/>
+        </w:rPr>
+        <w:t>COM L</w:t>
+      </w:r>
+      <w:r>
+        <w:rPr>
+          <w:rFonts w:ascii="Courier New" w:hAnsi="Courier New" w:cs="Courier New"/>
+        </w:rPr>
+        <w:t>ISTA</w:t>
+      </w:r>
+      <w:r>
+        <w:rPr>
+          <w:rFonts w:ascii="Courier New" w:hAnsi="Courier New" w:cs="Courier New"/>
+        </w:rPr>
+        <w:t>COM</w:t>
+      </w:r>
+      <w:r>
+        <w:rPr>
+          <w:rFonts w:ascii="Courier New" w:hAnsi="Courier New" w:cs="Courier New"/>
+        </w:rPr>
+        <w:t xml:space="preserve"> | </w:t>
+      </w:r>
+      <w:r>
+        <w:rPr>
+          <w:rFonts w:ascii="Courier New" w:hAnsi="Courier New" w:cs="Courier New"/>
+          <w:b/>
+        </w:rPr>
+        <w:t>ε</w:t>
+      </w:r>
+    </w:p>
+    <w:p>
+      <w:pPr>
+        <w:spacing w:after="0" w:line="360" w:lineRule="auto"/>
+        <w:rPr>
+          <w:rFonts w:ascii="Courier New" w:hAnsi="Courier New" w:cs="Courier New"/>
+        </w:rPr>
+      </w:pPr>
+      <w:r>
+        <w:rPr>
+          <w:rFonts w:ascii="Courier New" w:hAnsi="Courier New" w:cs="Courier New"/>
+        </w:rPr>
+        <w:t xml:space="preserve">COM -&gt; </w:t>
+      </w:r>
+      <w:r>
+        <w:rPr>
+          <w:rFonts w:ascii="Courier New" w:hAnsi="Courier New" w:cs="Courier New"/>
+          <w:b/>
+        </w:rPr>
+        <w:t>[READ][APAR]</w:t>
+      </w:r>
+      <w:r>
+        <w:rPr>
+          <w:rFonts w:ascii="Courier New" w:hAnsi="Courier New" w:cs="Courier New"/>
+          <w:b/>
+        </w:rPr>
+        <w:t>[ID]</w:t>
+      </w:r>
+      <w:r>
+        <w:rPr>
+          <w:rFonts w:ascii="Courier New" w:hAnsi="Courier New" w:cs="Courier New"/>
+        </w:rPr>
+        <w:t>LISTAID</w:t>
+      </w:r>
+      <w:r>
+        <w:rPr>
+          <w:rFonts w:ascii="Courier New" w:hAnsi="Courier New" w:cs="Courier New"/>
+          <w:b/>
+        </w:rPr>
+        <w:t xml:space="preserve">[FPAR] </w:t>
+      </w:r>
+      <w:r>
+        <w:rPr>
+          <w:rFonts w:ascii="Courier New" w:hAnsi="Courier New" w:cs="Courier New"/>
+        </w:rPr>
+        <w:t xml:space="preserve">| </w:t>
+      </w:r>
+      <w:r>
+        <w:rPr>
+          <w:rFonts w:ascii="Courier New" w:hAnsi="Courier New" w:cs="Courier New"/>
+          <w:b/>
+        </w:rPr>
+        <w:t>[WRITE][APAR]</w:t>
+      </w:r>
+      <w:r>
+        <w:rPr>
+          <w:rFonts w:ascii="Courier New" w:hAnsi="Courier New" w:cs="Courier New"/>
+        </w:rPr>
+        <w:t>EXP</w:t>
+      </w:r>
+      <w:r>
+        <w:rPr>
+          <w:rFonts w:ascii="Courier New" w:hAnsi="Courier New" w:cs="Courier New"/>
+        </w:rPr>
+        <w:t xml:space="preserve"> OP</w:t>
+      </w:r>
+      <w:r>
+        <w:rPr>
+          <w:rFonts w:ascii="Courier New" w:hAnsi="Courier New" w:cs="Courier New"/>
+        </w:rPr>
+        <w:t xml:space="preserve"> LISTAEXP</w:t>
+      </w:r>
+      <w:r>
+        <w:rPr>
+          <w:rFonts w:ascii="Courier New" w:hAnsi="Courier New" w:cs="Courier New"/>
+          <w:b/>
+        </w:rPr>
+        <w:t xml:space="preserve">[FPAR] </w:t>
+      </w:r>
+      <w:r>
+        <w:rPr>
+          <w:rFonts w:ascii="Courier New" w:hAnsi="Courier New" w:cs="Courier New"/>
+        </w:rPr>
+        <w:t xml:space="preserve">| </w:t>
+      </w:r>
+      <w:r>
+        <w:rPr>
+          <w:rFonts w:ascii="Courier New" w:hAnsi="Courier New" w:cs="Courier New"/>
+          <w:b/>
+        </w:rPr>
+        <w:t>[ID] [ATRIB]</w:t>
+      </w:r>
+      <w:r>
+        <w:rPr>
+          <w:rFonts w:ascii="Courier New" w:hAnsi="Courier New" w:cs="Courier New"/>
+        </w:rPr>
+        <w:t xml:space="preserve"> </w:t>
+      </w:r>
+      <w:r>
+        <w:rPr>
+          <w:rFonts w:ascii="Courier New" w:hAnsi="Courier New" w:cs="Courier New"/>
+        </w:rPr>
+        <w:t>EXP OP</w:t>
+      </w:r>
+      <w:r>
+        <w:rPr>
+          <w:rFonts w:ascii="Courier New" w:hAnsi="Courier New" w:cs="Courier New"/>
+        </w:rPr>
+        <w:t xml:space="preserve"> | </w:t>
+      </w:r>
+      <w:r>
+        <w:rPr>
+          <w:rFonts w:ascii="Courier New" w:hAnsi="Courier New" w:cs="Courier New"/>
+        </w:rPr>
+        <w:t>B</w:t>
+      </w:r>
+      <w:r>
+        <w:rPr>
+          <w:rFonts w:ascii="Courier New" w:hAnsi="Courier New" w:cs="Courier New"/>
+        </w:rPr>
+        <w:t>L</w:t>
+      </w:r>
+      <w:r>
+        <w:rPr>
+          <w:rFonts w:ascii="Courier New" w:hAnsi="Courier New" w:cs="Courier New"/>
+        </w:rPr>
+        <w:t>IF</w:t>
+      </w:r>
+    </w:p>
+    <w:p>
+      <w:pPr>
+        <w:spacing w:after="0" w:line="360" w:lineRule="auto"/>
+        <w:rPr>
+          <w:rFonts w:ascii="Courier New" w:hAnsi="Courier New" w:cs="Courier New"/>
+        </w:rPr>
+      </w:pPr>
+      <w:r>
+        <w:rPr>
+          <w:rFonts w:ascii="Courier New" w:hAnsi="Courier New" w:cs="Courier New"/>
+        </w:rPr>
+        <w:t>B</w:t>
+      </w:r>
+      <w:r>
+        <w:rPr>
+          <w:rFonts w:ascii="Courier New" w:hAnsi="Courier New" w:cs="Courier New"/>
+        </w:rPr>
+        <w:t>L</w:t>
+      </w:r>
+      <w:r>
+        <w:rPr>
+          <w:rFonts w:ascii="Courier New" w:hAnsi="Courier New" w:cs="Courier New"/>
+        </w:rPr>
+        <w:t xml:space="preserve">IF -&gt; </w:t>
+      </w:r>
+      <w:r>
+        <w:rPr>
+          <w:rFonts w:ascii="Courier New" w:hAnsi="Courier New" w:cs="Courier New"/>
+          <w:b/>
+        </w:rPr>
+        <w:t xml:space="preserve">[IF] </w:t>
+      </w:r>
+      <w:r>
+        <w:rPr>
+          <w:rFonts w:ascii="Courier New" w:hAnsi="Courier New" w:cs="Courier New"/>
+        </w:rPr>
+        <w:t>EXP OP</w:t>
+      </w:r>
+      <w:r>
+        <w:rPr>
+          <w:rFonts w:ascii="Courier New" w:hAnsi="Courier New" w:cs="Courier New"/>
+        </w:rPr>
+        <w:t xml:space="preserve"> </w:t>
+      </w:r>
+      <w:r>
+        <w:rPr>
+          <w:rFonts w:ascii="Courier New" w:hAnsi="Courier New" w:cs="Courier New"/>
+          <w:b/>
+        </w:rPr>
+        <w:t xml:space="preserve">[THEN] </w:t>
+      </w:r>
+      <w:r>
+        <w:rPr>
+          <w:rFonts w:ascii="Courier New" w:hAnsi="Courier New" w:cs="Courier New"/>
+        </w:rPr>
+        <w:t xml:space="preserve">BLOCOM </w:t>
+      </w:r>
+      <w:r>
+        <w:rPr>
+          <w:rFonts w:ascii="Courier New" w:hAnsi="Courier New" w:cs="Courier New"/>
+        </w:rPr>
+        <w:t>B</w:t>
+      </w:r>
+      <w:r>
+        <w:rPr>
+          <w:rFonts w:ascii="Courier New" w:hAnsi="Courier New" w:cs="Courier New"/>
+        </w:rPr>
+        <w:t>L</w:t>
+      </w:r>
+      <w:r>
+        <w:rPr>
+          <w:rFonts w:ascii="Courier New" w:hAnsi="Courier New" w:cs="Courier New"/>
+        </w:rPr>
+        <w:t>ELSE</w:t>
+      </w:r>
+    </w:p>
+    <w:p>
+      <w:pPr>
+        <w:spacing w:after="0" w:line="360" w:lineRule="auto"/>
+        <w:rPr>
+          <w:rFonts w:ascii="Courier New" w:hAnsi="Courier New" w:cs="Courier New"/>
+        </w:rPr>
+      </w:pPr>
+      <w:r>
+        <w:rPr>
+          <w:rFonts w:ascii="Courier New" w:hAnsi="Courier New" w:cs="Courier New"/>
+        </w:rPr>
+        <w:t>B</w:t>
+      </w:r>
+      <w:r>
+        <w:rPr>
+          <w:rFonts w:ascii="Courier New" w:hAnsi="Courier New" w:cs="Courier New"/>
+        </w:rPr>
+        <w:t>L</w:t>
+      </w:r>
+      <w:r>
+        <w:rPr>
+          <w:rFonts w:ascii="Courier New" w:hAnsi="Courier New" w:cs="Courier New"/>
+        </w:rPr>
+        <w:t xml:space="preserve">ELSE -&gt; </w:t>
+      </w:r>
+      <w:r>
+        <w:rPr>
+          <w:rFonts w:ascii="Courier New" w:hAnsi="Courier New" w:cs="Courier New"/>
+          <w:b/>
+        </w:rPr>
+        <w:t xml:space="preserve">[ELSE] </w:t>
+      </w:r>
+      <w:r>
+        <w:rPr>
+          <w:rFonts w:ascii="Courier New" w:hAnsi="Courier New" w:cs="Courier New"/>
+        </w:rPr>
+        <w:t xml:space="preserve">BLOCOM | </w:t>
+      </w:r>
+      <w:r>
+        <w:rPr>
+          <w:rFonts w:ascii="Courier New" w:hAnsi="Courier New" w:cs="Courier New"/>
+          <w:b/>
+        </w:rPr>
+        <w:t>ε</w:t>
+      </w:r>
+    </w:p>
+    <w:p>
+      <w:pPr>
+        <w:spacing w:after="0" w:line="360" w:lineRule="auto"/>
+        <w:rPr>
+          <w:rFonts w:ascii="Courier New" w:hAnsi="Courier New" w:cs="Courier New"/>
+          <w:b/>
+        </w:rPr>
+      </w:pPr>
+      <w:r>
+        <w:rPr>
+          <w:rFonts w:ascii="Courier New" w:hAnsi="Courier New" w:cs="Courier New"/>
+        </w:rPr>
+        <w:t>L</w:t>
+      </w:r>
+      <w:r>
+        <w:rPr>
+          <w:rFonts w:ascii="Courier New" w:hAnsi="Courier New" w:cs="Courier New"/>
+        </w:rPr>
+        <w:t>ISTA</w:t>
+      </w:r>
+      <w:r>
+        <w:rPr>
+          <w:rFonts w:ascii="Courier New" w:hAnsi="Courier New" w:cs="Courier New"/>
+        </w:rPr>
+        <w:t xml:space="preserve">EXP -&gt; </w:t>
+      </w:r>
+      <w:r>
+        <w:rPr>
+          <w:rFonts w:ascii="Courier New" w:hAnsi="Courier New" w:cs="Courier New"/>
+          <w:b/>
+        </w:rPr>
+        <w:t>[VIRG]</w:t>
+      </w:r>
+      <w:r>
+        <w:rPr>
+          <w:rFonts w:ascii="Courier New" w:hAnsi="Courier New" w:cs="Courier New"/>
+        </w:rPr>
+        <w:t xml:space="preserve"> </w:t>
+      </w:r>
+      <w:r>
+        <w:rPr>
+          <w:rFonts w:ascii="Courier New" w:hAnsi="Courier New" w:cs="Courier New"/>
+        </w:rPr>
+        <w:t>EXP OP</w:t>
+      </w:r>
+      <w:r>
+        <w:rPr>
+          <w:rFonts w:ascii="Courier New" w:hAnsi="Courier New" w:cs="Courier New"/>
+        </w:rPr>
+        <w:t xml:space="preserve"> L</w:t>
+      </w:r>
+      <w:r>
+        <w:rPr>
+          <w:rFonts w:ascii="Courier New" w:hAnsi="Courier New" w:cs="Courier New"/>
+        </w:rPr>
+        <w:t>ISTA</w:t>
+      </w:r>
+      <w:r>
+        <w:rPr>
+          <w:rFonts w:ascii="Courier New" w:hAnsi="Courier New" w:cs="Courier New"/>
+        </w:rPr>
+        <w:t>EXP</w:t>
+      </w:r>
+      <w:r>
+        <w:rPr>
+          <w:rFonts w:ascii="Courier New" w:hAnsi="Courier New" w:cs="Courier New"/>
+        </w:rPr>
+        <w:t xml:space="preserve"> | </w:t>
+      </w:r>
+      <w:r>
+        <w:rPr>
+          <w:rFonts w:ascii="Courier New" w:hAnsi="Courier New" w:cs="Courier New"/>
+          <w:b/>
+        </w:rPr>
+        <w:t>ε</w:t>
+      </w:r>
+    </w:p>
+    <w:p>
+      <w:pPr>
+        <w:spacing w:after="0" w:line="360" w:lineRule="auto"/>
+        <w:rPr>
+          <w:rFonts w:ascii="Courier New" w:hAnsi="Courier New" w:cs="Courier New"/>
+        </w:rPr>
+      </w:pPr>
+      <w:r>
+        <w:rPr>
+          <w:rFonts w:ascii="Courier New" w:hAnsi="Courier New" w:cs="Courier New"/>
+        </w:rPr>
+        <w:t>EXP</w:t>
+      </w:r>
+      <w:r>
+        <w:rPr>
+          <w:rFonts w:ascii="Courier New" w:hAnsi="Courier New" w:cs="Courier New"/>
+        </w:rPr>
+        <w:t xml:space="preserve"> -&gt; </w:t>
+      </w:r>
+      <w:r>
+        <w:rPr>
+          <w:rFonts w:ascii="Courier New" w:hAnsi="Courier New" w:cs="Courier New"/>
+          <w:b/>
+        </w:rPr>
+        <w:t>[NOT]</w:t>
+      </w:r>
+      <w:r>
+        <w:rPr>
+          <w:rFonts w:ascii="Courier New" w:hAnsi="Courier New" w:cs="Courier New"/>
+        </w:rPr>
+        <w:t xml:space="preserve"> </w:t>
+      </w:r>
+      <w:r>
+        <w:rPr>
+          <w:rFonts w:ascii="Courier New" w:hAnsi="Courier New" w:cs="Courier New"/>
+        </w:rPr>
+        <w:t>UNI</w:t>
+      </w:r>
+      <w:r>
+        <w:rPr>
+          <w:rFonts w:ascii="Courier New" w:hAnsi="Courier New" w:cs="Courier New"/>
+        </w:rPr>
+        <w:t xml:space="preserve"> OP3 OP2</w:t>
+      </w:r>
+      <w:r>
+        <w:rPr>
+          <w:rFonts w:ascii="Courier New" w:hAnsi="Courier New" w:cs="Courier New"/>
+        </w:rPr>
+        <w:t xml:space="preserve"> OP1</w:t>
+      </w:r>
+      <w:r>
+        <w:rPr>
+          <w:rFonts w:ascii="Courier New" w:hAnsi="Courier New" w:cs="Courier New"/>
+        </w:rPr>
+        <w:t xml:space="preserve"> | </w:t>
+      </w:r>
+      <w:r>
+        <w:rPr>
+          <w:rFonts w:ascii="Courier New" w:hAnsi="Courier New" w:cs="Courier New"/>
+        </w:rPr>
+        <w:t>UNI</w:t>
+      </w:r>
+      <w:r>
+        <w:rPr>
+          <w:rFonts w:ascii="Courier New" w:hAnsi="Courier New" w:cs="Courier New"/>
+        </w:rPr>
+        <w:t xml:space="preserve"> </w:t>
+      </w:r>
+      <w:r>
+        <w:rPr>
+          <w:rFonts w:ascii="Courier New" w:hAnsi="Courier New" w:cs="Courier New"/>
+        </w:rPr>
+        <w:t>OP3 OP2 OP1</w:t>
+      </w:r>
+    </w:p>
+    <w:p>
+      <w:pPr>
+        <w:spacing w:after="0" w:line="360" w:lineRule="auto"/>
+        <w:rPr>
+          <w:rFonts w:ascii="Courier New" w:hAnsi="Courier New" w:cs="Courier New"/>
+        </w:rPr>
+      </w:pPr>
+      <w:r>
+        <w:rPr>
+          <w:rFonts w:ascii="Courier New" w:hAnsi="Courier New" w:cs="Courier New"/>
+        </w:rPr>
+        <w:t>OP</w:t>
+      </w:r>
+      <w:r>
+        <w:rPr>
+          <w:rFonts w:ascii="Courier New" w:hAnsi="Courier New" w:cs="Courier New"/>
+        </w:rPr>
+        <w:t xml:space="preserve"> -&gt;</w:t>
+      </w:r>
+      <w:r>
+        <w:rPr>
+          <w:rFonts w:ascii="Courier New" w:hAnsi="Courier New" w:cs="Courier New"/>
+        </w:rPr>
+        <w:t xml:space="preserve"> </w:t>
+      </w:r>
+      <w:r>
+        <w:rPr>
+          <w:rFonts w:ascii="Courier New" w:hAnsi="Courier New" w:cs="Courier New"/>
+          <w:b/>
+        </w:rPr>
+        <w:t>[IGUAL]</w:t>
+      </w:r>
+      <w:r>
+        <w:rPr>
+          <w:rFonts w:ascii="Courier New" w:hAnsi="Courier New" w:cs="Courier New"/>
+        </w:rPr>
+        <w:t xml:space="preserve"> </w:t>
+      </w:r>
+      <w:r>
+        <w:rPr>
+          <w:rFonts w:ascii="Courier New" w:hAnsi="Courier New" w:cs="Courier New"/>
+        </w:rPr>
+        <w:t>EXP</w:t>
+      </w:r>
+      <w:r>
+        <w:rPr>
+          <w:rFonts w:ascii="Courier New" w:hAnsi="Courier New" w:cs="Courier New"/>
+        </w:rPr>
+        <w:t xml:space="preserve"> | </w:t>
+      </w:r>
+      <w:r>
+        <w:rPr>
+          <w:rFonts w:ascii="Courier New" w:hAnsi="Courier New" w:cs="Courier New"/>
+          <w:b/>
+        </w:rPr>
+        <w:t>[DIF]</w:t>
+      </w:r>
+      <w:r>
+        <w:rPr>
+          <w:rFonts w:ascii="Courier New" w:hAnsi="Courier New" w:cs="Courier New"/>
+        </w:rPr>
+        <w:t xml:space="preserve"> </w:t>
+      </w:r>
+      <w:r>
+        <w:rPr>
+          <w:rFonts w:ascii="Courier New" w:hAnsi="Courier New" w:cs="Courier New"/>
+        </w:rPr>
+        <w:t>EXP</w:t>
+      </w:r>
+      <w:r>
+        <w:rPr>
+          <w:rFonts w:ascii="Courier New" w:hAnsi="Courier New" w:cs="Courier New"/>
+        </w:rPr>
+        <w:t xml:space="preserve"> | </w:t>
+      </w:r>
+      <w:r>
+        <w:rPr>
+          <w:rFonts w:ascii="Courier New" w:hAnsi="Courier New" w:cs="Courier New"/>
+          <w:b/>
+        </w:rPr>
+        <w:t>[MAIOR]</w:t>
+      </w:r>
+      <w:r>
+        <w:rPr>
+          <w:rFonts w:ascii="Courier New" w:hAnsi="Courier New" w:cs="Courier New"/>
+        </w:rPr>
+        <w:t xml:space="preserve"> </w:t>
+      </w:r>
+      <w:r>
+        <w:rPr>
+          <w:rFonts w:ascii="Courier New" w:hAnsi="Courier New" w:cs="Courier New"/>
+        </w:rPr>
+        <w:t>EXP</w:t>
+      </w:r>
+      <w:r>
+        <w:rPr>
+          <w:rFonts w:ascii="Courier New" w:hAnsi="Courier New" w:cs="Courier New"/>
+        </w:rPr>
+        <w:t xml:space="preserve"> | </w:t>
+      </w:r>
+      <w:r>
+        <w:rPr>
+          <w:rFonts w:ascii="Courier New" w:hAnsi="Courier New" w:cs="Courier New"/>
+          <w:b/>
+        </w:rPr>
+        <w:t>[MENOR]</w:t>
+      </w:r>
+      <w:r>
+        <w:rPr>
+          <w:rFonts w:ascii="Courier New" w:hAnsi="Courier New" w:cs="Courier New"/>
+        </w:rPr>
+        <w:t xml:space="preserve"> </w:t>
+      </w:r>
+      <w:r>
+        <w:rPr>
+          <w:rFonts w:ascii="Courier New" w:hAnsi="Courier New" w:cs="Courier New"/>
+        </w:rPr>
+        <w:t>EXP</w:t>
+      </w:r>
+      <w:r>
+        <w:rPr>
+          <w:rFonts w:ascii="Courier New" w:hAnsi="Courier New" w:cs="Courier New"/>
+        </w:rPr>
+        <w:t xml:space="preserve"> | </w:t>
+      </w:r>
+      <w:r>
+        <w:rPr>
+          <w:rFonts w:ascii="Courier New" w:hAnsi="Courier New" w:cs="Courier New"/>
+          <w:b/>
+        </w:rPr>
+        <w:t>[MAIOR</w:t>
+      </w:r>
+      <w:r>
+        <w:rPr>
+          <w:rFonts w:ascii="Courier New" w:hAnsi="Courier New" w:cs="Courier New"/>
+          <w:b/>
+        </w:rPr>
+        <w:t>IG]</w:t>
+      </w:r>
+      <w:r>
+        <w:rPr>
+          <w:rFonts w:ascii="Courier New" w:hAnsi="Courier New" w:cs="Courier New"/>
+        </w:rPr>
+        <w:t xml:space="preserve"> </w:t>
+      </w:r>
+      <w:r>
+        <w:rPr>
+          <w:rFonts w:ascii="Courier New" w:hAnsi="Courier New" w:cs="Courier New"/>
+        </w:rPr>
+        <w:t>EXP</w:t>
+      </w:r>
+      <w:r>
+        <w:rPr>
+          <w:rFonts w:ascii="Courier New" w:hAnsi="Courier New" w:cs="Courier New"/>
+        </w:rPr>
+        <w:t xml:space="preserve"> | </w:t>
+      </w:r>
+      <w:r>
+        <w:rPr>
+          <w:rFonts w:ascii="Courier New" w:hAnsi="Courier New" w:cs="Courier New"/>
+          <w:b/>
+        </w:rPr>
+        <w:t>[MENOR</w:t>
+      </w:r>
+      <w:r>
+        <w:rPr>
+          <w:rFonts w:ascii="Courier New" w:hAnsi="Courier New" w:cs="Courier New"/>
+          <w:b/>
+        </w:rPr>
+        <w:t>IG]</w:t>
+      </w:r>
+      <w:r>
+        <w:rPr>
+          <w:rFonts w:ascii="Courier New" w:hAnsi="Courier New" w:cs="Courier New"/>
+        </w:rPr>
+        <w:t xml:space="preserve"> </w:t>
+      </w:r>
+      <w:r>
+        <w:rPr>
+          <w:rFonts w:ascii="Courier New" w:hAnsi="Courier New" w:cs="Courier New"/>
+        </w:rPr>
+        <w:t>EXP</w:t>
+      </w:r>
+      <w:r>
+        <w:rPr>
+          <w:rFonts w:ascii="Courier New" w:hAnsi="Courier New" w:cs="Courier New"/>
+        </w:rPr>
+        <w:t xml:space="preserve"> | </w:t>
+      </w:r>
+      <w:r>
+        <w:rPr>
+          <w:rFonts w:ascii="Courier New" w:hAnsi="Courier New" w:cs="Courier New"/>
+          <w:b/>
+        </w:rPr>
+        <w:t>ε</w:t>
+      </w:r>
+    </w:p>
+    <w:p>
+      <w:pPr>
+        <w:spacing w:after="0" w:line="360" w:lineRule="auto"/>
+        <w:rPr>
+          <w:rFonts w:ascii="Courier New" w:hAnsi="Courier New" w:cs="Courier New"/>
+        </w:rPr>
+      </w:pPr>
+      <w:r>
+        <w:rPr>
+          <w:rFonts w:ascii="Courier New" w:hAnsi="Courier New" w:cs="Courier New"/>
+        </w:rPr>
+        <w:t>OP</w:t>
+      </w:r>
+      <w:r>
+        <w:rPr>
+          <w:rFonts w:ascii="Courier New" w:hAnsi="Courier New" w:cs="Courier New"/>
+        </w:rPr>
+        <w:t>1</w:t>
+      </w:r>
+      <w:r>
+        <w:rPr>
+          <w:rFonts w:ascii="Courier New" w:hAnsi="Courier New" w:cs="Courier New"/>
+        </w:rPr>
+        <w:t xml:space="preserve"> -&gt; </w:t>
+      </w:r>
+      <w:r>
+        <w:rPr>
+          <w:rFonts w:ascii="Courier New" w:hAnsi="Courier New" w:cs="Courier New"/>
+          <w:b/>
+        </w:rPr>
+        <w:t>[AND]</w:t>
+      </w:r>
+      <w:r>
+        <w:rPr>
+          <w:rFonts w:ascii="Courier New" w:hAnsi="Courier New" w:cs="Courier New"/>
+        </w:rPr>
+        <w:t xml:space="preserve"> </w:t>
+      </w:r>
+      <w:r>
+        <w:rPr>
+          <w:rFonts w:ascii="Courier New" w:hAnsi="Courier New" w:cs="Courier New"/>
+        </w:rPr>
+        <w:t>EXP</w:t>
+      </w:r>
+      <w:r>
+        <w:rPr>
+          <w:rFonts w:ascii="Courier New" w:hAnsi="Courier New" w:cs="Courier New"/>
+        </w:rPr>
+        <w:t xml:space="preserve"> | </w:t>
+      </w:r>
+      <w:r>
+        <w:rPr>
+          <w:rFonts w:ascii="Courier New" w:hAnsi="Courier New" w:cs="Courier New"/>
+          <w:b/>
+        </w:rPr>
+        <w:t>[OR]</w:t>
+      </w:r>
+      <w:r>
+        <w:rPr>
+          <w:rFonts w:ascii="Courier New" w:hAnsi="Courier New" w:cs="Courier New"/>
+        </w:rPr>
+        <w:t xml:space="preserve"> </w:t>
+      </w:r>
+      <w:r>
+        <w:rPr>
+          <w:rFonts w:ascii="Courier New" w:hAnsi="Courier New" w:cs="Courier New"/>
+        </w:rPr>
+        <w:t>EXP</w:t>
+      </w:r>
+      <w:r>
+        <w:rPr>
+          <w:rFonts w:ascii="Courier New" w:hAnsi="Courier New" w:cs="Courier New"/>
+        </w:rPr>
+        <w:t xml:space="preserve"> | </w:t>
+      </w:r>
+      <w:r>
+        <w:rPr>
+          <w:rFonts w:ascii="Courier New" w:hAnsi="Courier New" w:cs="Courier New"/>
+          <w:b/>
+        </w:rPr>
+        <w:t>ε</w:t>
+      </w:r>
+    </w:p>
+    <w:p>
+      <w:pPr>
+        <w:spacing w:after="0" w:line="360" w:lineRule="auto"/>
+        <w:rPr>
+          <w:rFonts w:ascii="Courier New" w:hAnsi="Courier New" w:cs="Courier New"/>
+        </w:rPr>
+      </w:pPr>
+      <w:r>
+        <w:rPr>
+          <w:rFonts w:ascii="Courier New" w:hAnsi="Courier New" w:cs="Courier New"/>
+        </w:rPr>
+        <w:t>OP</w:t>
+      </w:r>
+      <w:r>
+        <w:rPr>
+          <w:rFonts w:ascii="Courier New" w:hAnsi="Courier New" w:cs="Courier New"/>
+        </w:rPr>
+        <w:t>2</w:t>
+      </w:r>
+      <w:r>
+        <w:rPr>
+          <w:rFonts w:ascii="Courier New" w:hAnsi="Courier New" w:cs="Courier New"/>
+        </w:rPr>
+        <w:t xml:space="preserve"> -&gt; </w:t>
+      </w:r>
+      <w:r>
+        <w:rPr>
+          <w:rFonts w:ascii="Courier New" w:hAnsi="Courier New" w:cs="Courier New"/>
+          <w:b/>
+        </w:rPr>
+        <w:t>[SOMA]</w:t>
+      </w:r>
+      <w:r>
+        <w:rPr>
+          <w:rFonts w:ascii="Courier New" w:hAnsi="Courier New" w:cs="Courier New"/>
+        </w:rPr>
+        <w:t xml:space="preserve"> </w:t>
+      </w:r>
+      <w:r>
+        <w:rPr>
+          <w:rFonts w:ascii="Courier New" w:hAnsi="Courier New" w:cs="Courier New"/>
+        </w:rPr>
+        <w:t>UNI</w:t>
+      </w:r>
+      <w:r>
+        <w:rPr>
+          <w:rFonts w:ascii="Courier New" w:hAnsi="Courier New" w:cs="Courier New"/>
+        </w:rPr>
+        <w:t xml:space="preserve"> </w:t>
+      </w:r>
+      <w:r>
+        <w:rPr>
+          <w:rFonts w:ascii="Courier New" w:hAnsi="Courier New" w:cs="Courier New"/>
+        </w:rPr>
+        <w:t>OP</w:t>
+      </w:r>
+      <w:r>
+        <w:rPr>
+          <w:rFonts w:ascii="Courier New" w:hAnsi="Courier New" w:cs="Courier New"/>
+        </w:rPr>
+        <w:t>3</w:t>
+      </w:r>
+      <w:r>
+        <w:rPr>
+          <w:rFonts w:ascii="Courier New" w:hAnsi="Courier New" w:cs="Courier New"/>
+        </w:rPr>
+        <w:t xml:space="preserve"> OP</w:t>
+      </w:r>
+      <w:r>
+        <w:rPr>
+          <w:rFonts w:ascii="Courier New" w:hAnsi="Courier New" w:cs="Courier New"/>
+        </w:rPr>
+        <w:t>2</w:t>
+      </w:r>
+      <w:r>
+        <w:rPr>
+          <w:rFonts w:ascii="Courier New" w:hAnsi="Courier New" w:cs="Courier New"/>
+        </w:rPr>
+        <w:t xml:space="preserve"> | </w:t>
+      </w:r>
+      <w:r>
+        <w:rPr>
+          <w:rFonts w:ascii="Courier New" w:hAnsi="Courier New" w:cs="Courier New"/>
+          <w:b/>
+        </w:rPr>
+        <w:t>[SUBT]</w:t>
+      </w:r>
+      <w:r>
+        <w:rPr>
+          <w:rFonts w:ascii="Courier New" w:hAnsi="Courier New" w:cs="Courier New"/>
+        </w:rPr>
+        <w:t xml:space="preserve"> </w:t>
+      </w:r>
+      <w:r>
+        <w:rPr>
+          <w:rFonts w:ascii="Courier New" w:hAnsi="Courier New" w:cs="Courier New"/>
+        </w:rPr>
+        <w:t>UNI</w:t>
+      </w:r>
+      <w:r>
+        <w:rPr>
+          <w:rFonts w:ascii="Courier New" w:hAnsi="Courier New" w:cs="Courier New"/>
+        </w:rPr>
+        <w:t xml:space="preserve"> </w:t>
+      </w:r>
+      <w:r>
+        <w:rPr>
+          <w:rFonts w:ascii="Courier New" w:hAnsi="Courier New" w:cs="Courier New"/>
+        </w:rPr>
+        <w:t>OP</w:t>
+      </w:r>
+      <w:r>
+        <w:rPr>
+          <w:rFonts w:ascii="Courier New" w:hAnsi="Courier New" w:cs="Courier New"/>
+        </w:rPr>
+        <w:t>3</w:t>
+      </w:r>
+      <w:r>
+        <w:rPr>
+          <w:rFonts w:ascii="Courier New" w:hAnsi="Courier New" w:cs="Courier New"/>
+        </w:rPr>
+        <w:t xml:space="preserve"> OP</w:t>
+      </w:r>
+      <w:r>
+        <w:rPr>
+          <w:rFonts w:ascii="Courier New" w:hAnsi="Courier New" w:cs="Courier New"/>
+        </w:rPr>
+        <w:t>2</w:t>
+      </w:r>
+      <w:r>
+        <w:rPr>
+          <w:rFonts w:ascii="Courier New" w:hAnsi="Courier New" w:cs="Courier New"/>
+        </w:rPr>
+        <w:t xml:space="preserve"> | </w:t>
+      </w:r>
+      <w:r>
+        <w:rPr>
+          <w:rFonts w:ascii="Courier New" w:hAnsi="Courier New" w:cs="Courier New"/>
+          <w:b/>
+        </w:rPr>
+        <w:t>ε</w:t>
+      </w:r>
+    </w:p>
+    <w:p>
+      <w:pPr>
+        <w:spacing w:after="0" w:line="360" w:lineRule="auto"/>
+        <w:rPr>
+          <w:rFonts w:ascii="Courier New" w:hAnsi="Courier New" w:cs="Courier New"/>
+          <w:b/>
+        </w:rPr>
+      </w:pPr>
+      <w:r>
+        <w:rPr>
+          <w:rFonts w:ascii="Courier New" w:hAnsi="Courier New" w:cs="Courier New"/>
+        </w:rPr>
+        <w:t>OP</w:t>
+      </w:r>
+      <w:r>
+        <w:rPr>
+          <w:rFonts w:ascii="Courier New" w:hAnsi="Courier New" w:cs="Courier New"/>
+        </w:rPr>
+        <w:t>3</w:t>
+      </w:r>
+      <w:r>
+        <w:rPr>
+          <w:rFonts w:ascii="Courier New" w:hAnsi="Courier New" w:cs="Courier New"/>
+        </w:rPr>
+        <w:t xml:space="preserve"> -&gt; </w:t>
+      </w:r>
+      <w:r>
+        <w:rPr>
+          <w:rFonts w:ascii="Courier New" w:hAnsi="Courier New" w:cs="Courier New"/>
+          <w:b/>
+        </w:rPr>
+        <w:t>[MULT]</w:t>
+      </w:r>
+      <w:r>
+        <w:rPr>
+          <w:rFonts w:ascii="Courier New" w:hAnsi="Courier New" w:cs="Courier New"/>
+        </w:rPr>
+        <w:t xml:space="preserve"> </w:t>
+      </w:r>
+      <w:r>
+        <w:rPr>
+          <w:rFonts w:ascii="Courier New" w:hAnsi="Courier New" w:cs="Courier New"/>
+        </w:rPr>
+        <w:t>UNI</w:t>
+      </w:r>
+      <w:r>
+        <w:rPr>
+          <w:rFonts w:ascii="Courier New" w:hAnsi="Courier New" w:cs="Courier New"/>
+        </w:rPr>
+        <w:t xml:space="preserve"> OP</w:t>
+      </w:r>
+      <w:r>
+        <w:rPr>
+          <w:rFonts w:ascii="Courier New" w:hAnsi="Courier New" w:cs="Courier New"/>
+        </w:rPr>
+        <w:t>3</w:t>
+      </w:r>
+      <w:r>
+        <w:rPr>
+          <w:rFonts w:ascii="Courier New" w:hAnsi="Courier New" w:cs="Courier New"/>
+        </w:rPr>
+        <w:t xml:space="preserve"> | </w:t>
+      </w:r>
+      <w:r>
+        <w:rPr>
+          <w:rFonts w:ascii="Courier New" w:hAnsi="Courier New" w:cs="Courier New"/>
+          <w:b/>
+        </w:rPr>
+        <w:t>[DIV]</w:t>
+      </w:r>
+      <w:r>
+        <w:rPr>
+          <w:rFonts w:ascii="Courier New" w:hAnsi="Courier New" w:cs="Courier New"/>
+        </w:rPr>
+        <w:t xml:space="preserve"> </w:t>
+      </w:r>
+      <w:r>
+        <w:rPr>
+          <w:rFonts w:ascii="Courier New" w:hAnsi="Courier New" w:cs="Courier New"/>
+        </w:rPr>
+        <w:t>UNI</w:t>
+      </w:r>
+      <w:r>
+        <w:rPr>
+          <w:rFonts w:ascii="Courier New" w:hAnsi="Courier New" w:cs="Courier New"/>
+        </w:rPr>
+        <w:t xml:space="preserve"> OP</w:t>
+      </w:r>
+      <w:r>
+        <w:rPr>
+          <w:rFonts w:ascii="Courier New" w:hAnsi="Courier New" w:cs="Courier New"/>
+        </w:rPr>
+        <w:t>3</w:t>
+      </w:r>
+      <w:r>
+        <w:rPr>
+          <w:rFonts w:ascii="Courier New" w:hAnsi="Courier New" w:cs="Courier New"/>
+        </w:rPr>
+        <w:t xml:space="preserve"> | </w:t>
+      </w:r>
+      <w:r>
+        <w:rPr>
+          <w:rFonts w:ascii="Courier New" w:hAnsi="Courier New" w:cs="Courier New"/>
+          <w:b/>
+        </w:rPr>
+        <w:t>[DIVINT]</w:t>
+      </w:r>
+      <w:r>
+        <w:rPr>
+          <w:rFonts w:ascii="Courier New" w:hAnsi="Courier New" w:cs="Courier New"/>
+        </w:rPr>
+        <w:t xml:space="preserve"> </w:t>
+      </w:r>
+      <w:r>
+        <w:rPr>
+          <w:rFonts w:ascii="Courier New" w:hAnsi="Courier New" w:cs="Courier New"/>
+        </w:rPr>
+        <w:t>UNI</w:t>
+      </w:r>
+      <w:r>
+        <w:rPr>
+          <w:rFonts w:ascii="Courier New" w:hAnsi="Courier New" w:cs="Courier New"/>
+        </w:rPr>
+        <w:t xml:space="preserve"> OP</w:t>
+      </w:r>
+      <w:r>
+        <w:rPr>
+          <w:rFonts w:ascii="Courier New" w:hAnsi="Courier New" w:cs="Courier New"/>
+        </w:rPr>
+        <w:t>3</w:t>
+      </w:r>
+      <w:r>
+        <w:rPr>
+          <w:rFonts w:ascii="Courier New" w:hAnsi="Courier New" w:cs="Courier New"/>
+        </w:rPr>
+        <w:t xml:space="preserve"> | </w:t>
+      </w:r>
+      <w:r>
+        <w:rPr>
+          <w:rFonts w:ascii="Courier New" w:hAnsi="Courier New" w:cs="Courier New"/>
+          <w:b/>
+        </w:rPr>
+        <w:t>ε</w:t>
+      </w:r>
+    </w:p>
+    <w:p>
+      <w:pPr>
+        <w:spacing w:after="0" w:line="360" w:lineRule="auto"/>
+        <w:rPr>
+          <w:rFonts w:ascii="Courier New" w:hAnsi="Courier New" w:cs="Courier New"/>
+          <w:b/>
+        </w:rPr>
+      </w:pPr>
+      <w:r>
+        <w:rPr>
+          <w:rFonts w:ascii="Courier New" w:hAnsi="Courier New" w:cs="Courier New"/>
+        </w:rPr>
+        <w:t>UNI</w:t>
+      </w:r>
+      <w:r>
+        <w:rPr>
+          <w:rFonts w:ascii="Courier New" w:hAnsi="Courier New" w:cs="Courier New"/>
+        </w:rPr>
+        <w:t xml:space="preserve"> -&gt; </w:t>
+      </w:r>
+      <w:r>
+        <w:rPr>
+          <w:rFonts w:ascii="Courier New" w:hAnsi="Courier New" w:cs="Courier New"/>
+          <w:b/>
+        </w:rPr>
+        <w:t>[APAR]</w:t>
+      </w:r>
+      <w:r>
+        <w:rPr>
+          <w:rFonts w:ascii="Courier New" w:hAnsi="Courier New" w:cs="Courier New"/>
+        </w:rPr>
+        <w:t>EXP OP</w:t>
+      </w:r>
+      <w:r>
+        <w:rPr>
+          <w:rFonts w:ascii="Courier New" w:hAnsi="Courier New" w:cs="Courier New"/>
+          <w:b/>
+        </w:rPr>
+        <w:t>[FPAR]</w:t>
+      </w:r>
+      <w:r>
+        <w:rPr>
+          <w:rFonts w:ascii="Courier New" w:hAnsi="Courier New" w:cs="Courier New"/>
+        </w:rPr>
+        <w:t xml:space="preserve"> | </w:t>
+      </w:r>
+      <w:r>
+        <w:rPr>
+          <w:rFonts w:ascii="Courier New" w:hAnsi="Courier New" w:cs="Courier New"/>
+          <w:b/>
+        </w:rPr>
+        <w:t>[ID]</w:t>
+      </w:r>
+      <w:r>
+        <w:rPr>
+          <w:rFonts w:ascii="Courier New" w:hAnsi="Courier New" w:cs="Courier New"/>
+        </w:rPr>
+        <w:t xml:space="preserve"> | </w:t>
+      </w:r>
+      <w:r>
+        <w:rPr>
+          <w:rFonts w:ascii="Courier New" w:hAnsi="Courier New" w:cs="Courier New"/>
+          <w:b/>
+        </w:rPr>
+        <w:t>[CONST]</w:t>
+      </w:r>
+      <w:r>
+        <w:rPr>
+          <w:rFonts w:ascii="Courier New" w:hAnsi="Courier New" w:cs="Courier New"/>
+        </w:rPr>
+        <w:t xml:space="preserve"> | </w:t>
+      </w:r>
+      <w:r>
+        <w:rPr>
+          <w:rFonts w:ascii="Courier New" w:hAnsi="Courier New" w:cs="Courier New"/>
+          <w:b/>
+        </w:rPr>
+        <w:t>[BOOL]</w:t>
+      </w:r>
+    </w:p>
+    <w:p>
+      <w:pPr>
+        <w:spacing w:after="0" w:line="360" w:lineRule="auto"/>
         <w:rPr>
           <w:rFonts w:ascii="Courier New" w:hAnsi="Courier New" w:cs="Courier New"/>
         </w:rPr>
@@ -2008,7 +3081,7 @@
 </file>
 
 <file path=customXml/itemProps1.xml><?xml version="1.0" encoding="utf-8"?>
-<ds:datastoreItem xmlns:ds="http://schemas.openxmlformats.org/officeDocument/2006/customXml" ds:itemID="{999087C7-B9FE-44F6-A0DF-74BD18AE9537}">
+<ds:datastoreItem xmlns:ds="http://schemas.openxmlformats.org/officeDocument/2006/customXml" ds:itemID="{C3F86F0F-3F74-4510-A0DB-F75B0EDFF7BF}">
   <ds:schemaRefs>
     <ds:schemaRef ds:uri="http://schemas.openxmlformats.org/officeDocument/2006/bibliography"/>
   </ds:schemaRefs>

</xml_diff>

<commit_message>
Implementadas COM, LISTACOM e LCOM. Modificada a GRAMÁTICA.
</commit_message>
<xml_diff>
--- a/GRAMATICA.docx
+++ b/GRAMATICA.docx
@@ -35,7 +35,19 @@
         <w:rPr>
           <w:rFonts w:ascii="Courier New" w:hAnsi="Courier New" w:cs="Courier New"/>
         </w:rPr>
-        <w:t>VARIAVEIS = {START, LISTADEC, DEC, LISTAID, TIPO, BLOCOM, LISTACOM, COM, BLIF, BLELSE, LISTAEXP, EXP, OP, OP1, OP2, OP3, UNI}</w:t>
+        <w:t>VARIAVEIS = {START, LISTADEC, DEC, LISTAID, TIPO, BLOCOM, COM</w:t>
+      </w:r>
+      <w:r>
+        <w:rPr>
+          <w:rFonts w:ascii="Courier New" w:hAnsi="Courier New" w:cs="Courier New"/>
+        </w:rPr>
+        <w:t>, LISTACOM, LCOM</w:t>
+      </w:r>
+      <w:r>
+        <w:rPr>
+          <w:rFonts w:ascii="Courier New" w:hAnsi="Courier New" w:cs="Courier New"/>
+        </w:rPr>
+        <w:t>, BLIF, BLELSE, LISTAEXP, EXP, OP, OP1, OP2, OP3, UNI}</w:t>
       </w:r>
     </w:p>
     <w:p>
@@ -134,7 +146,13 @@
         <w:rPr>
           <w:rFonts w:ascii="Courier New" w:hAnsi="Courier New" w:cs="Courier New"/>
         </w:rPr>
-        <w:t xml:space="preserve"> LISTADEC BLOCOM</w:t>
+        <w:t xml:space="preserve"> LISTADEC </w:t>
+      </w:r>
+      <w:r>
+        <w:rPr>
+          <w:rFonts w:ascii="Courier New" w:hAnsi="Courier New" w:cs="Courier New"/>
+        </w:rPr>
+        <w:t>COM LISTACOM</w:t>
       </w:r>
     </w:p>
     <w:p>
@@ -271,7 +289,83 @@
         <w:rPr>
           <w:rFonts w:ascii="Courier New" w:hAnsi="Courier New" w:cs="Courier New"/>
         </w:rPr>
-        <w:t xml:space="preserve"> DEC | </w:t>
+        <w:t xml:space="preserve"> DEC |</w:t>
+      </w:r>
+      <w:r>
+        <w:rPr>
+          <w:rFonts w:ascii="Courier New" w:hAnsi="Courier New" w:cs="Courier New"/>
+        </w:rPr>
+        <w:t xml:space="preserve"> </w:t>
+      </w:r>
+      <w:r>
+        <w:rPr>
+          <w:rFonts w:ascii="Courier New" w:hAnsi="Courier New" w:cs="Courier New"/>
+          <w:b/>
+        </w:rPr>
+        <w:t>[BEGIN]</w:t>
+      </w:r>
+    </w:p>
+    <w:p>
+      <w:pPr>
+        <w:spacing w:after="0" w:line="360" w:lineRule="auto"/>
+        <w:rPr>
+          <w:rFonts w:ascii="Courier New" w:hAnsi="Courier New" w:cs="Courier New"/>
+          <w:b/>
+        </w:rPr>
+      </w:pPr>
+      <w:r>
+        <w:rPr>
+          <w:rFonts w:ascii="Courier New" w:hAnsi="Courier New" w:cs="Courier New"/>
+        </w:rPr>
+        <w:t xml:space="preserve">LISTAID -&gt; </w:t>
+      </w:r>
+      <w:r>
+        <w:rPr>
+          <w:rFonts w:ascii="Courier New" w:hAnsi="Courier New" w:cs="Courier New"/>
+          <w:b/>
+        </w:rPr>
+        <w:t>[</w:t>
+      </w:r>
+      <w:r>
+        <w:rPr>
+          <w:rFonts w:ascii="Courier New" w:hAnsi="Courier New" w:cs="Courier New"/>
+          <w:b/>
+        </w:rPr>
+        <w:t>VIRG]</w:t>
+      </w:r>
+      <w:r>
+        <w:rPr>
+          <w:rFonts w:ascii="Courier New" w:hAnsi="Courier New" w:cs="Courier New"/>
+        </w:rPr>
+        <w:t xml:space="preserve"> </w:t>
+      </w:r>
+      <w:r>
+        <w:rPr>
+          <w:rFonts w:ascii="Courier New" w:hAnsi="Courier New" w:cs="Courier New"/>
+          <w:b/>
+        </w:rPr>
+        <w:t>[ID</w:t>
+      </w:r>
+      <w:proofErr w:type="gramStart"/>
+      <w:r>
+        <w:rPr>
+          <w:rFonts w:ascii="Courier New" w:hAnsi="Courier New" w:cs="Courier New"/>
+          <w:b/>
+        </w:rPr>
+        <w:t>]</w:t>
+      </w:r>
+      <w:r>
+        <w:rPr>
+          <w:rFonts w:ascii="Courier New" w:hAnsi="Courier New" w:cs="Courier New"/>
+        </w:rPr>
+        <w:t>LISTAID</w:t>
+      </w:r>
+      <w:proofErr w:type="gramEnd"/>
+      <w:r>
+        <w:rPr>
+          <w:rFonts w:ascii="Courier New" w:hAnsi="Courier New" w:cs="Courier New"/>
+        </w:rPr>
+        <w:t xml:space="preserve"> | </w:t>
       </w:r>
       <w:r>
         <w:rPr>
@@ -286,14 +380,184 @@
         <w:spacing w:after="0" w:line="360" w:lineRule="auto"/>
         <w:rPr>
           <w:rFonts w:ascii="Courier New" w:hAnsi="Courier New" w:cs="Courier New"/>
-          <w:b/>
-        </w:rPr>
-      </w:pPr>
-      <w:r>
-        <w:rPr>
-          <w:rFonts w:ascii="Courier New" w:hAnsi="Courier New" w:cs="Courier New"/>
-        </w:rPr>
-        <w:t xml:space="preserve">LISTAID -&gt; </w:t>
+        </w:rPr>
+      </w:pPr>
+      <w:r>
+        <w:rPr>
+          <w:rFonts w:ascii="Courier New" w:hAnsi="Courier New" w:cs="Courier New"/>
+        </w:rPr>
+        <w:t xml:space="preserve">TIPO -&gt; </w:t>
+      </w:r>
+      <w:r>
+        <w:rPr>
+          <w:rFonts w:ascii="Courier New" w:hAnsi="Courier New" w:cs="Courier New"/>
+          <w:b/>
+        </w:rPr>
+        <w:t xml:space="preserve">[REAL] </w:t>
+      </w:r>
+      <w:r>
+        <w:rPr>
+          <w:rFonts w:ascii="Courier New" w:hAnsi="Courier New" w:cs="Courier New"/>
+        </w:rPr>
+        <w:t xml:space="preserve">| </w:t>
+      </w:r>
+      <w:r>
+        <w:rPr>
+          <w:rFonts w:ascii="Courier New" w:hAnsi="Courier New" w:cs="Courier New"/>
+          <w:b/>
+        </w:rPr>
+        <w:t>[BOOLEAN]</w:t>
+      </w:r>
+    </w:p>
+    <w:p>
+      <w:pPr>
+        <w:spacing w:after="0" w:line="360" w:lineRule="auto"/>
+        <w:rPr>
+          <w:rFonts w:ascii="Courier New" w:hAnsi="Courier New" w:cs="Courier New"/>
+        </w:rPr>
+      </w:pPr>
+      <w:r>
+        <w:rPr>
+          <w:rFonts w:ascii="Courier New" w:hAnsi="Courier New" w:cs="Courier New"/>
+        </w:rPr>
+        <w:t xml:space="preserve">COM -&gt; </w:t>
+      </w:r>
+      <w:r>
+        <w:rPr>
+          <w:rFonts w:ascii="Courier New" w:hAnsi="Courier New" w:cs="Courier New"/>
+          <w:b/>
+        </w:rPr>
+        <w:t>[READ</w:t>
+      </w:r>
+      <w:proofErr w:type="gramStart"/>
+      <w:r>
+        <w:rPr>
+          <w:rFonts w:ascii="Courier New" w:hAnsi="Courier New" w:cs="Courier New"/>
+          <w:b/>
+        </w:rPr>
+        <w:t>][</w:t>
+      </w:r>
+      <w:proofErr w:type="gramEnd"/>
+      <w:r>
+        <w:rPr>
+          <w:rFonts w:ascii="Courier New" w:hAnsi="Courier New" w:cs="Courier New"/>
+          <w:b/>
+        </w:rPr>
+        <w:t>APAR][ID]</w:t>
+      </w:r>
+      <w:r>
+        <w:rPr>
+          <w:rFonts w:ascii="Courier New" w:hAnsi="Courier New" w:cs="Courier New"/>
+        </w:rPr>
+        <w:t>LISTAID</w:t>
+      </w:r>
+      <w:r>
+        <w:rPr>
+          <w:rFonts w:ascii="Courier New" w:hAnsi="Courier New" w:cs="Courier New"/>
+          <w:b/>
+        </w:rPr>
+        <w:t xml:space="preserve">[FPAR] </w:t>
+      </w:r>
+      <w:r>
+        <w:rPr>
+          <w:rFonts w:ascii="Courier New" w:hAnsi="Courier New" w:cs="Courier New"/>
+        </w:rPr>
+        <w:t xml:space="preserve">| </w:t>
+      </w:r>
+      <w:r>
+        <w:rPr>
+          <w:rFonts w:ascii="Courier New" w:hAnsi="Courier New" w:cs="Courier New"/>
+          <w:b/>
+        </w:rPr>
+        <w:t>[WRITE][APAR]</w:t>
+      </w:r>
+      <w:r>
+        <w:rPr>
+          <w:rFonts w:ascii="Courier New" w:hAnsi="Courier New" w:cs="Courier New"/>
+        </w:rPr>
+        <w:t>EXP OP LISTAEXP</w:t>
+      </w:r>
+      <w:r>
+        <w:rPr>
+          <w:rFonts w:ascii="Courier New" w:hAnsi="Courier New" w:cs="Courier New"/>
+          <w:b/>
+        </w:rPr>
+        <w:t xml:space="preserve"> </w:t>
+      </w:r>
+      <w:r>
+        <w:rPr>
+          <w:rFonts w:ascii="Courier New" w:hAnsi="Courier New" w:cs="Courier New"/>
+        </w:rPr>
+        <w:t xml:space="preserve">| </w:t>
+      </w:r>
+      <w:r>
+        <w:rPr>
+          <w:rFonts w:ascii="Courier New" w:hAnsi="Courier New" w:cs="Courier New"/>
+          <w:b/>
+        </w:rPr>
+        <w:t>[ID] [ATRIB]</w:t>
+      </w:r>
+      <w:r>
+        <w:rPr>
+          <w:rFonts w:ascii="Courier New" w:hAnsi="Courier New" w:cs="Courier New"/>
+        </w:rPr>
+        <w:t xml:space="preserve"> EXP OP | BLIF</w:t>
+      </w:r>
+    </w:p>
+    <w:p>
+      <w:pPr>
+        <w:spacing w:after="0" w:line="360" w:lineRule="auto"/>
+        <w:rPr>
+          <w:rFonts w:ascii="Courier New" w:hAnsi="Courier New" w:cs="Courier New"/>
+          <w:b/>
+        </w:rPr>
+      </w:pPr>
+      <w:r>
+        <w:rPr>
+          <w:rFonts w:ascii="Courier New" w:hAnsi="Courier New" w:cs="Courier New"/>
+        </w:rPr>
+        <w:t xml:space="preserve">LISTACOM -&gt; </w:t>
+      </w:r>
+      <w:r>
+        <w:rPr>
+          <w:rFonts w:ascii="Courier New" w:hAnsi="Courier New" w:cs="Courier New"/>
+          <w:b/>
+        </w:rPr>
+        <w:t xml:space="preserve">[PTVIR] </w:t>
+      </w:r>
+      <w:r>
+        <w:rPr>
+          <w:rFonts w:ascii="Courier New" w:hAnsi="Courier New" w:cs="Courier New"/>
+        </w:rPr>
+        <w:t>LCOM |</w:t>
+      </w:r>
+      <w:r>
+        <w:rPr>
+          <w:rFonts w:ascii="Courier New" w:hAnsi="Courier New" w:cs="Courier New"/>
+        </w:rPr>
+        <w:t xml:space="preserve"> </w:t>
+      </w:r>
+      <w:r>
+        <w:rPr>
+          <w:rFonts w:ascii="Courier New" w:hAnsi="Courier New" w:cs="Courier New"/>
+          <w:b/>
+        </w:rPr>
+        <w:t>[END]</w:t>
+      </w:r>
+    </w:p>
+    <w:p>
+      <w:pPr>
+        <w:spacing w:after="0" w:line="360" w:lineRule="auto"/>
+        <w:rPr>
+          <w:rFonts w:ascii="Courier New" w:hAnsi="Courier New" w:cs="Courier New"/>
+          <w:b/>
+        </w:rPr>
+      </w:pPr>
+      <w:r>
+        <w:rPr>
+          <w:rFonts w:ascii="Courier New" w:hAnsi="Courier New" w:cs="Courier New"/>
+        </w:rPr>
+        <w:t xml:space="preserve">LCOM -&gt; </w:t>
       </w:r>
       <w:r>
         <w:rPr>
@@ -307,7 +571,66 @@
           <w:rFonts w:ascii="Courier New" w:hAnsi="Courier New" w:cs="Courier New"/>
           <w:b/>
         </w:rPr>
-        <w:t>VIRG]</w:t>
+        <w:t>END</w:t>
+      </w:r>
+      <w:r>
+        <w:rPr>
+          <w:rFonts w:ascii="Courier New" w:hAnsi="Courier New" w:cs="Courier New"/>
+          <w:b/>
+        </w:rPr>
+        <w:t>]</w:t>
+      </w:r>
+      <w:r>
+        <w:rPr>
+          <w:rFonts w:ascii="Courier New" w:hAnsi="Courier New" w:cs="Courier New"/>
+        </w:rPr>
+        <w:t xml:space="preserve"> | </w:t>
+      </w:r>
+      <w:r>
+        <w:rPr>
+          <w:rFonts w:ascii="Courier New" w:hAnsi="Courier New" w:cs="Courier New"/>
+        </w:rPr>
+        <w:t>C</w:t>
+      </w:r>
+      <w:r>
+        <w:rPr>
+          <w:rFonts w:ascii="Courier New" w:hAnsi="Courier New" w:cs="Courier New"/>
+        </w:rPr>
+        <w:t>OM LISTACOM</w:t>
+      </w:r>
+    </w:p>
+    <w:p>
+      <w:pPr>
+        <w:spacing w:after="0" w:line="360" w:lineRule="auto"/>
+        <w:rPr>
+          <w:rFonts w:ascii="Courier New" w:hAnsi="Courier New" w:cs="Courier New"/>
+        </w:rPr>
+      </w:pPr>
+      <w:r>
+        <w:rPr>
+          <w:rFonts w:ascii="Courier New" w:hAnsi="Courier New" w:cs="Courier New"/>
+        </w:rPr>
+        <w:t xml:space="preserve">BLIF -&gt; </w:t>
+      </w:r>
+      <w:r>
+        <w:rPr>
+          <w:rFonts w:ascii="Courier New" w:hAnsi="Courier New" w:cs="Courier New"/>
+          <w:b/>
+        </w:rPr>
+        <w:t xml:space="preserve">[IF] </w:t>
+      </w:r>
+      <w:r>
+        <w:rPr>
+          <w:rFonts w:ascii="Courier New" w:hAnsi="Courier New" w:cs="Courier New"/>
+        </w:rPr>
+        <w:t xml:space="preserve">EXP OP </w:t>
+      </w:r>
+      <w:r>
+        <w:rPr>
+          <w:rFonts w:ascii="Courier New" w:hAnsi="Courier New" w:cs="Courier New"/>
+          <w:b/>
+        </w:rPr>
+        <w:t>[THEN]</w:t>
       </w:r>
       <w:r>
         <w:rPr>
@@ -320,23 +643,74 @@
           <w:rFonts w:ascii="Courier New" w:hAnsi="Courier New" w:cs="Courier New"/>
           <w:b/>
         </w:rPr>
-        <w:t>[ID</w:t>
-      </w:r>
-      <w:proofErr w:type="gramStart"/>
-      <w:r>
-        <w:rPr>
-          <w:rFonts w:ascii="Courier New" w:hAnsi="Courier New" w:cs="Courier New"/>
-          <w:b/>
-        </w:rPr>
-        <w:t>]</w:t>
-      </w:r>
-      <w:r>
-        <w:rPr>
-          <w:rFonts w:ascii="Courier New" w:hAnsi="Courier New" w:cs="Courier New"/>
-        </w:rPr>
-        <w:t>LISTAID</w:t>
-      </w:r>
-      <w:proofErr w:type="gramEnd"/>
+        <w:t>[BEGIN]</w:t>
+      </w:r>
+      <w:r>
+        <w:rPr>
+          <w:rFonts w:ascii="Courier New" w:hAnsi="Courier New" w:cs="Courier New"/>
+          <w:b/>
+        </w:rPr>
+        <w:t xml:space="preserve"> </w:t>
+      </w:r>
+      <w:r>
+        <w:rPr>
+          <w:rFonts w:ascii="Courier New" w:hAnsi="Courier New" w:cs="Courier New"/>
+        </w:rPr>
+        <w:t>COM LISTACOM</w:t>
+      </w:r>
+      <w:r>
+        <w:rPr>
+          <w:rFonts w:ascii="Courier New" w:hAnsi="Courier New" w:cs="Courier New"/>
+        </w:rPr>
+        <w:t xml:space="preserve"> BLELSE</w:t>
+      </w:r>
+    </w:p>
+    <w:p>
+      <w:pPr>
+        <w:spacing w:after="0" w:line="360" w:lineRule="auto"/>
+        <w:rPr>
+          <w:rFonts w:ascii="Courier New" w:hAnsi="Courier New" w:cs="Courier New"/>
+        </w:rPr>
+      </w:pPr>
+      <w:r>
+        <w:rPr>
+          <w:rFonts w:ascii="Courier New" w:hAnsi="Courier New" w:cs="Courier New"/>
+        </w:rPr>
+        <w:t xml:space="preserve">BLELSE -&gt; </w:t>
+      </w:r>
+      <w:r>
+        <w:rPr>
+          <w:rFonts w:ascii="Courier New" w:hAnsi="Courier New" w:cs="Courier New"/>
+          <w:b/>
+        </w:rPr>
+        <w:t>[ELSE]</w:t>
+      </w:r>
+      <w:r>
+        <w:rPr>
+          <w:rFonts w:ascii="Courier New" w:hAnsi="Courier New" w:cs="Courier New"/>
+        </w:rPr>
+        <w:t xml:space="preserve"> </w:t>
+      </w:r>
+      <w:r>
+        <w:rPr>
+          <w:rFonts w:ascii="Courier New" w:hAnsi="Courier New" w:cs="Courier New"/>
+          <w:b/>
+        </w:rPr>
+        <w:t>[BEGIN]</w:t>
+      </w:r>
+      <w:r>
+        <w:rPr>
+          <w:rFonts w:ascii="Courier New" w:hAnsi="Courier New" w:cs="Courier New"/>
+          <w:b/>
+        </w:rPr>
+        <w:t xml:space="preserve"> </w:t>
+      </w:r>
+      <w:r>
+        <w:rPr>
+          <w:rFonts w:ascii="Courier New" w:hAnsi="Courier New" w:cs="Courier New"/>
+        </w:rPr>
+        <w:t>COM LISTACOM</w:t>
+      </w:r>
       <w:r>
         <w:rPr>
           <w:rFonts w:ascii="Courier New" w:hAnsi="Courier New" w:cs="Courier New"/>
@@ -356,278 +730,6 @@
         <w:spacing w:after="0" w:line="360" w:lineRule="auto"/>
         <w:rPr>
           <w:rFonts w:ascii="Courier New" w:hAnsi="Courier New" w:cs="Courier New"/>
-        </w:rPr>
-      </w:pPr>
-      <w:r>
-        <w:rPr>
-          <w:rFonts w:ascii="Courier New" w:hAnsi="Courier New" w:cs="Courier New"/>
-        </w:rPr>
-        <w:t xml:space="preserve">TIPO -&gt; </w:t>
-      </w:r>
-      <w:r>
-        <w:rPr>
-          <w:rFonts w:ascii="Courier New" w:hAnsi="Courier New" w:cs="Courier New"/>
-          <w:b/>
-        </w:rPr>
-        <w:t xml:space="preserve">[REAL] </w:t>
-      </w:r>
-      <w:r>
-        <w:rPr>
-          <w:rFonts w:ascii="Courier New" w:hAnsi="Courier New" w:cs="Courier New"/>
-        </w:rPr>
-        <w:t xml:space="preserve">| </w:t>
-      </w:r>
-      <w:r>
-        <w:rPr>
-          <w:rFonts w:ascii="Courier New" w:hAnsi="Courier New" w:cs="Courier New"/>
-          <w:b/>
-        </w:rPr>
-        <w:t>[BOOLEAN]</w:t>
-      </w:r>
-    </w:p>
-    <w:p>
-      <w:pPr>
-        <w:spacing w:after="0" w:line="360" w:lineRule="auto"/>
-        <w:rPr>
-          <w:rFonts w:ascii="Courier New" w:hAnsi="Courier New" w:cs="Courier New"/>
-          <w:b/>
-        </w:rPr>
-      </w:pPr>
-      <w:r>
-        <w:rPr>
-          <w:rFonts w:ascii="Courier New" w:hAnsi="Courier New" w:cs="Courier New"/>
-        </w:rPr>
-        <w:t xml:space="preserve">BLOCOM -&gt; </w:t>
-      </w:r>
-      <w:r>
-        <w:rPr>
-          <w:rFonts w:ascii="Courier New" w:hAnsi="Courier New" w:cs="Courier New"/>
-          <w:b/>
-        </w:rPr>
-        <w:t>[BEGIN]</w:t>
-      </w:r>
-      <w:r>
-        <w:rPr>
-          <w:rFonts w:ascii="Courier New" w:hAnsi="Courier New" w:cs="Courier New"/>
-        </w:rPr>
-        <w:t xml:space="preserve"> COM LISTACOM </w:t>
-      </w:r>
-      <w:r>
-        <w:rPr>
-          <w:rFonts w:ascii="Courier New" w:hAnsi="Courier New" w:cs="Courier New"/>
-          <w:b/>
-        </w:rPr>
-        <w:t>[END]</w:t>
-      </w:r>
-    </w:p>
-    <w:p>
-      <w:pPr>
-        <w:spacing w:after="0" w:line="360" w:lineRule="auto"/>
-        <w:rPr>
-          <w:rFonts w:ascii="Courier New" w:hAnsi="Courier New" w:cs="Courier New"/>
-        </w:rPr>
-      </w:pPr>
-      <w:r>
-        <w:rPr>
-          <w:rFonts w:ascii="Courier New" w:hAnsi="Courier New" w:cs="Courier New"/>
-        </w:rPr>
-        <w:t xml:space="preserve">LISTACOM -&gt; </w:t>
-      </w:r>
-      <w:r>
-        <w:rPr>
-          <w:rFonts w:ascii="Courier New" w:hAnsi="Courier New" w:cs="Courier New"/>
-          <w:b/>
-        </w:rPr>
-        <w:t xml:space="preserve">[PTVIR] </w:t>
-      </w:r>
-      <w:r>
-        <w:rPr>
-          <w:rFonts w:ascii="Courier New" w:hAnsi="Courier New" w:cs="Courier New"/>
-        </w:rPr>
-        <w:t xml:space="preserve">COM LISTACOM | </w:t>
-      </w:r>
-      <w:r>
-        <w:rPr>
-          <w:rFonts w:ascii="Courier New" w:hAnsi="Courier New" w:cs="Courier New"/>
-          <w:b/>
-        </w:rPr>
-        <w:t>ε</w:t>
-      </w:r>
-    </w:p>
-    <w:p>
-      <w:pPr>
-        <w:spacing w:after="0" w:line="360" w:lineRule="auto"/>
-        <w:rPr>
-          <w:rFonts w:ascii="Courier New" w:hAnsi="Courier New" w:cs="Courier New"/>
-        </w:rPr>
-      </w:pPr>
-      <w:r>
-        <w:rPr>
-          <w:rFonts w:ascii="Courier New" w:hAnsi="Courier New" w:cs="Courier New"/>
-        </w:rPr>
-        <w:t xml:space="preserve">COM -&gt; </w:t>
-      </w:r>
-      <w:r>
-        <w:rPr>
-          <w:rFonts w:ascii="Courier New" w:hAnsi="Courier New" w:cs="Courier New"/>
-          <w:b/>
-        </w:rPr>
-        <w:t>[READ</w:t>
-      </w:r>
-      <w:proofErr w:type="gramStart"/>
-      <w:r>
-        <w:rPr>
-          <w:rFonts w:ascii="Courier New" w:hAnsi="Courier New" w:cs="Courier New"/>
-          <w:b/>
-        </w:rPr>
-        <w:t>][</w:t>
-      </w:r>
-      <w:proofErr w:type="gramEnd"/>
-      <w:r>
-        <w:rPr>
-          <w:rFonts w:ascii="Courier New" w:hAnsi="Courier New" w:cs="Courier New"/>
-          <w:b/>
-        </w:rPr>
-        <w:t>APAR][ID]</w:t>
-      </w:r>
-      <w:r>
-        <w:rPr>
-          <w:rFonts w:ascii="Courier New" w:hAnsi="Courier New" w:cs="Courier New"/>
-        </w:rPr>
-        <w:t>LISTAID</w:t>
-      </w:r>
-      <w:r>
-        <w:rPr>
-          <w:rFonts w:ascii="Courier New" w:hAnsi="Courier New" w:cs="Courier New"/>
-          <w:b/>
-        </w:rPr>
-        <w:t xml:space="preserve">[FPAR] </w:t>
-      </w:r>
-      <w:r>
-        <w:rPr>
-          <w:rFonts w:ascii="Courier New" w:hAnsi="Courier New" w:cs="Courier New"/>
-        </w:rPr>
-        <w:t xml:space="preserve">| </w:t>
-      </w:r>
-      <w:r>
-        <w:rPr>
-          <w:rFonts w:ascii="Courier New" w:hAnsi="Courier New" w:cs="Courier New"/>
-          <w:b/>
-        </w:rPr>
-        <w:t>[WRITE][APAR]</w:t>
-      </w:r>
-      <w:r>
-        <w:rPr>
-          <w:rFonts w:ascii="Courier New" w:hAnsi="Courier New" w:cs="Courier New"/>
-        </w:rPr>
-        <w:t>EXP OP LISTAEXP</w:t>
-      </w:r>
-      <w:r>
-        <w:rPr>
-          <w:rFonts w:ascii="Courier New" w:hAnsi="Courier New" w:cs="Courier New"/>
-          <w:b/>
-        </w:rPr>
-        <w:t xml:space="preserve">[FPAR] </w:t>
-      </w:r>
-      <w:r>
-        <w:rPr>
-          <w:rFonts w:ascii="Courier New" w:hAnsi="Courier New" w:cs="Courier New"/>
-        </w:rPr>
-        <w:t xml:space="preserve">| </w:t>
-      </w:r>
-      <w:r>
-        <w:rPr>
-          <w:rFonts w:ascii="Courier New" w:hAnsi="Courier New" w:cs="Courier New"/>
-          <w:b/>
-        </w:rPr>
-        <w:t>[ID] [ATRIB]</w:t>
-      </w:r>
-      <w:r>
-        <w:rPr>
-          <w:rFonts w:ascii="Courier New" w:hAnsi="Courier New" w:cs="Courier New"/>
-        </w:rPr>
-        <w:t xml:space="preserve"> EXP OP | BLIF</w:t>
-      </w:r>
-    </w:p>
-    <w:p>
-      <w:pPr>
-        <w:spacing w:after="0" w:line="360" w:lineRule="auto"/>
-        <w:rPr>
-          <w:rFonts w:ascii="Courier New" w:hAnsi="Courier New" w:cs="Courier New"/>
-        </w:rPr>
-      </w:pPr>
-      <w:r>
-        <w:rPr>
-          <w:rFonts w:ascii="Courier New" w:hAnsi="Courier New" w:cs="Courier New"/>
-        </w:rPr>
-        <w:t xml:space="preserve">BLIF -&gt; </w:t>
-      </w:r>
-      <w:r>
-        <w:rPr>
-          <w:rFonts w:ascii="Courier New" w:hAnsi="Courier New" w:cs="Courier New"/>
-          <w:b/>
-        </w:rPr>
-        <w:t xml:space="preserve">[IF] </w:t>
-      </w:r>
-      <w:r>
-        <w:rPr>
-          <w:rFonts w:ascii="Courier New" w:hAnsi="Courier New" w:cs="Courier New"/>
-        </w:rPr>
-        <w:t xml:space="preserve">EXP OP </w:t>
-      </w:r>
-      <w:r>
-        <w:rPr>
-          <w:rFonts w:ascii="Courier New" w:hAnsi="Courier New" w:cs="Courier New"/>
-          <w:b/>
-        </w:rPr>
-        <w:t xml:space="preserve">[THEN] </w:t>
-      </w:r>
-      <w:r>
-        <w:rPr>
-          <w:rFonts w:ascii="Courier New" w:hAnsi="Courier New" w:cs="Courier New"/>
-        </w:rPr>
-        <w:t>BLOCOM BLELSE</w:t>
-      </w:r>
-    </w:p>
-    <w:p>
-      <w:pPr>
-        <w:spacing w:after="0" w:line="360" w:lineRule="auto"/>
-        <w:rPr>
-          <w:rFonts w:ascii="Courier New" w:hAnsi="Courier New" w:cs="Courier New"/>
-        </w:rPr>
-      </w:pPr>
-      <w:r>
-        <w:rPr>
-          <w:rFonts w:ascii="Courier New" w:hAnsi="Courier New" w:cs="Courier New"/>
-        </w:rPr>
-        <w:t xml:space="preserve">BLELSE -&gt; </w:t>
-      </w:r>
-      <w:r>
-        <w:rPr>
-          <w:rFonts w:ascii="Courier New" w:hAnsi="Courier New" w:cs="Courier New"/>
-          <w:b/>
-        </w:rPr>
-        <w:t xml:space="preserve">[ELSE] </w:t>
-      </w:r>
-      <w:r>
-        <w:rPr>
-          <w:rFonts w:ascii="Courier New" w:hAnsi="Courier New" w:cs="Courier New"/>
-        </w:rPr>
-        <w:t xml:space="preserve">BLOCOM | </w:t>
-      </w:r>
-      <w:r>
-        <w:rPr>
-          <w:rFonts w:ascii="Courier New" w:hAnsi="Courier New" w:cs="Courier New"/>
-          <w:b/>
-        </w:rPr>
-        <w:t>ε</w:t>
-      </w:r>
-    </w:p>
-    <w:p>
-      <w:pPr>
-        <w:spacing w:after="0" w:line="360" w:lineRule="auto"/>
-        <w:rPr>
-          <w:rFonts w:ascii="Courier New" w:hAnsi="Courier New" w:cs="Courier New"/>
           <w:b/>
         </w:rPr>
       </w:pPr>
@@ -655,7 +757,7 @@
           <w:rFonts w:ascii="Courier New" w:hAnsi="Courier New" w:cs="Courier New"/>
           <w:b/>
         </w:rPr>
-        <w:t>ε</w:t>
+        <w:t>[FPAR]</w:t>
       </w:r>
     </w:p>
     <w:p>

</xml_diff>

<commit_message>
GRAMÁTICA e sua implementação modificadas de acordo com as orientações da professora. Ainda implementando...
</commit_message>
<xml_diff>
--- a/GRAMATICA.docx
+++ b/GRAMATICA.docx
@@ -41,7 +41,19 @@
         <w:rPr>
           <w:rFonts w:ascii="Courier New" w:hAnsi="Courier New" w:cs="Courier New"/>
         </w:rPr>
-        <w:t>, LISTACOM, LCOM</w:t>
+        <w:t xml:space="preserve">, LISTACOM, </w:t>
+      </w:r>
+      <w:r>
+        <w:rPr>
+          <w:rFonts w:ascii="Courier New" w:hAnsi="Courier New" w:cs="Courier New"/>
+        </w:rPr>
+        <w:t>FIM</w:t>
+      </w:r>
+      <w:r>
+        <w:rPr>
+          <w:rFonts w:ascii="Courier New" w:hAnsi="Courier New" w:cs="Courier New"/>
+        </w:rPr>
+        <w:t>COM</w:t>
       </w:r>
       <w:r>
         <w:rPr>
@@ -152,7 +164,7 @@
         <w:rPr>
           <w:rFonts w:ascii="Courier New" w:hAnsi="Courier New" w:cs="Courier New"/>
         </w:rPr>
-        <w:t>COM LISTACOM</w:t>
+        <w:t>BLOCOM</w:t>
       </w:r>
     </w:p>
     <w:p>
@@ -302,36 +314,146 @@
           <w:rFonts w:ascii="Courier New" w:hAnsi="Courier New" w:cs="Courier New"/>
           <w:b/>
         </w:rPr>
+        <w:t>ε</w:t>
+      </w:r>
+    </w:p>
+    <w:p>
+      <w:pPr>
+        <w:spacing w:after="0" w:line="360" w:lineRule="auto"/>
+        <w:rPr>
+          <w:rFonts w:ascii="Courier New" w:hAnsi="Courier New" w:cs="Courier New"/>
+          <w:b/>
+        </w:rPr>
+      </w:pPr>
+      <w:r>
+        <w:rPr>
+          <w:rFonts w:ascii="Courier New" w:hAnsi="Courier New" w:cs="Courier New"/>
+        </w:rPr>
+        <w:t xml:space="preserve">LISTAID -&gt; </w:t>
+      </w:r>
+      <w:r>
+        <w:rPr>
+          <w:rFonts w:ascii="Courier New" w:hAnsi="Courier New" w:cs="Courier New"/>
+          <w:b/>
+        </w:rPr>
+        <w:t>[</w:t>
+      </w:r>
+      <w:r>
+        <w:rPr>
+          <w:rFonts w:ascii="Courier New" w:hAnsi="Courier New" w:cs="Courier New"/>
+          <w:b/>
+        </w:rPr>
+        <w:t>VIRG]</w:t>
+      </w:r>
+      <w:r>
+        <w:rPr>
+          <w:rFonts w:ascii="Courier New" w:hAnsi="Courier New" w:cs="Courier New"/>
+        </w:rPr>
+        <w:t xml:space="preserve"> </w:t>
+      </w:r>
+      <w:r>
+        <w:rPr>
+          <w:rFonts w:ascii="Courier New" w:hAnsi="Courier New" w:cs="Courier New"/>
+          <w:b/>
+        </w:rPr>
+        <w:t>[ID</w:t>
+      </w:r>
+      <w:proofErr w:type="gramStart"/>
+      <w:r>
+        <w:rPr>
+          <w:rFonts w:ascii="Courier New" w:hAnsi="Courier New" w:cs="Courier New"/>
+          <w:b/>
+        </w:rPr>
+        <w:t>]</w:t>
+      </w:r>
+      <w:r>
+        <w:rPr>
+          <w:rFonts w:ascii="Courier New" w:hAnsi="Courier New" w:cs="Courier New"/>
+        </w:rPr>
+        <w:t>LISTAID</w:t>
+      </w:r>
+      <w:proofErr w:type="gramEnd"/>
+      <w:r>
+        <w:rPr>
+          <w:rFonts w:ascii="Courier New" w:hAnsi="Courier New" w:cs="Courier New"/>
+        </w:rPr>
+        <w:t xml:space="preserve"> | </w:t>
+      </w:r>
+      <w:r>
+        <w:rPr>
+          <w:rFonts w:ascii="Courier New" w:hAnsi="Courier New" w:cs="Courier New"/>
+          <w:b/>
+        </w:rPr>
+        <w:t>ε</w:t>
+      </w:r>
+    </w:p>
+    <w:p>
+      <w:pPr>
+        <w:spacing w:after="0" w:line="360" w:lineRule="auto"/>
+        <w:rPr>
+          <w:rFonts w:ascii="Courier New" w:hAnsi="Courier New" w:cs="Courier New"/>
+          <w:b/>
+        </w:rPr>
+      </w:pPr>
+      <w:r>
+        <w:rPr>
+          <w:rFonts w:ascii="Courier New" w:hAnsi="Courier New" w:cs="Courier New"/>
+        </w:rPr>
+        <w:t xml:space="preserve">TIPO -&gt; </w:t>
+      </w:r>
+      <w:r>
+        <w:rPr>
+          <w:rFonts w:ascii="Courier New" w:hAnsi="Courier New" w:cs="Courier New"/>
+          <w:b/>
+        </w:rPr>
+        <w:t xml:space="preserve">[REAL] </w:t>
+      </w:r>
+      <w:r>
+        <w:rPr>
+          <w:rFonts w:ascii="Courier New" w:hAnsi="Courier New" w:cs="Courier New"/>
+        </w:rPr>
+        <w:t xml:space="preserve">| </w:t>
+      </w:r>
+      <w:r>
+        <w:rPr>
+          <w:rFonts w:ascii="Courier New" w:hAnsi="Courier New" w:cs="Courier New"/>
+          <w:b/>
+        </w:rPr>
+        <w:t>[BOOLEAN]</w:t>
+      </w:r>
+    </w:p>
+    <w:p>
+      <w:pPr>
+        <w:spacing w:after="0" w:line="360" w:lineRule="auto"/>
+        <w:rPr>
+          <w:rFonts w:ascii="Courier New" w:hAnsi="Courier New" w:cs="Courier New"/>
+          <w:b/>
+        </w:rPr>
+      </w:pPr>
+      <w:r>
+        <w:rPr>
+          <w:rFonts w:ascii="Courier New" w:hAnsi="Courier New" w:cs="Courier New"/>
+        </w:rPr>
+        <w:t xml:space="preserve">BLOCOM -&gt; </w:t>
+      </w:r>
+      <w:r>
+        <w:rPr>
+          <w:rFonts w:ascii="Courier New" w:hAnsi="Courier New" w:cs="Courier New"/>
+          <w:b/>
+        </w:rPr>
         <w:t>[BEGIN]</w:t>
       </w:r>
-    </w:p>
-    <w:p>
-      <w:pPr>
-        <w:spacing w:after="0" w:line="360" w:lineRule="auto"/>
-        <w:rPr>
-          <w:rFonts w:ascii="Courier New" w:hAnsi="Courier New" w:cs="Courier New"/>
-          <w:b/>
-        </w:rPr>
-      </w:pPr>
-      <w:r>
-        <w:rPr>
-          <w:rFonts w:ascii="Courier New" w:hAnsi="Courier New" w:cs="Courier New"/>
-        </w:rPr>
-        <w:t xml:space="preserve">LISTAID -&gt; </w:t>
-      </w:r>
-      <w:r>
-        <w:rPr>
-          <w:rFonts w:ascii="Courier New" w:hAnsi="Courier New" w:cs="Courier New"/>
-          <w:b/>
-        </w:rPr>
-        <w:t>[</w:t>
-      </w:r>
-      <w:r>
-        <w:rPr>
-          <w:rFonts w:ascii="Courier New" w:hAnsi="Courier New" w:cs="Courier New"/>
-          <w:b/>
-        </w:rPr>
-        <w:t>VIRG]</w:t>
+      <w:r>
+        <w:rPr>
+          <w:rFonts w:ascii="Courier New" w:hAnsi="Courier New" w:cs="Courier New"/>
+        </w:rPr>
+        <w:t xml:space="preserve"> COM LISTACOM</w:t>
+      </w:r>
+      <w:r>
+        <w:rPr>
+          <w:rFonts w:ascii="Courier New" w:hAnsi="Courier New" w:cs="Courier New"/>
+        </w:rPr>
+        <w:t xml:space="preserve"> FIMCOM</w:t>
       </w:r>
       <w:r>
         <w:rPr>
@@ -344,7 +466,28 @@
           <w:rFonts w:ascii="Courier New" w:hAnsi="Courier New" w:cs="Courier New"/>
           <w:b/>
         </w:rPr>
-        <w:t>[ID</w:t>
+        <w:t>[END]</w:t>
+      </w:r>
+    </w:p>
+    <w:p>
+      <w:pPr>
+        <w:spacing w:after="0" w:line="360" w:lineRule="auto"/>
+        <w:rPr>
+          <w:rFonts w:ascii="Courier New" w:hAnsi="Courier New" w:cs="Courier New"/>
+        </w:rPr>
+      </w:pPr>
+      <w:r>
+        <w:rPr>
+          <w:rFonts w:ascii="Courier New" w:hAnsi="Courier New" w:cs="Courier New"/>
+        </w:rPr>
+        <w:t xml:space="preserve">COM -&gt; </w:t>
+      </w:r>
+      <w:r>
+        <w:rPr>
+          <w:rFonts w:ascii="Courier New" w:hAnsi="Courier New" w:cs="Courier New"/>
+          <w:b/>
+        </w:rPr>
+        <w:t>[READ</w:t>
       </w:r>
       <w:proofErr w:type="gramStart"/>
       <w:r>
@@ -352,7 +495,15 @@
           <w:rFonts w:ascii="Courier New" w:hAnsi="Courier New" w:cs="Courier New"/>
           <w:b/>
         </w:rPr>
-        <w:t>]</w:t>
+        <w:t>][</w:t>
+      </w:r>
+      <w:proofErr w:type="gramEnd"/>
+      <w:r>
+        <w:rPr>
+          <w:rFonts w:ascii="Courier New" w:hAnsi="Courier New" w:cs="Courier New"/>
+          <w:b/>
+        </w:rPr>
+        <w:t>APAR][ID]</w:t>
       </w:r>
       <w:r>
         <w:rPr>
@@ -360,7 +511,93 @@
         </w:rPr>
         <w:t>LISTAID</w:t>
       </w:r>
-      <w:proofErr w:type="gramEnd"/>
+      <w:r>
+        <w:rPr>
+          <w:rFonts w:ascii="Courier New" w:hAnsi="Courier New" w:cs="Courier New"/>
+          <w:b/>
+        </w:rPr>
+        <w:t xml:space="preserve">[FPAR] </w:t>
+      </w:r>
+      <w:r>
+        <w:rPr>
+          <w:rFonts w:ascii="Courier New" w:hAnsi="Courier New" w:cs="Courier New"/>
+        </w:rPr>
+        <w:t xml:space="preserve">| </w:t>
+      </w:r>
+      <w:r>
+        <w:rPr>
+          <w:rFonts w:ascii="Courier New" w:hAnsi="Courier New" w:cs="Courier New"/>
+          <w:b/>
+        </w:rPr>
+        <w:t>[WRITE][APAR]</w:t>
+      </w:r>
+      <w:r>
+        <w:rPr>
+          <w:rFonts w:ascii="Courier New" w:hAnsi="Courier New" w:cs="Courier New"/>
+        </w:rPr>
+        <w:t>EXP OP LISTAEXP</w:t>
+      </w:r>
+      <w:r>
+        <w:rPr>
+          <w:rFonts w:ascii="Courier New" w:hAnsi="Courier New" w:cs="Courier New"/>
+          <w:b/>
+        </w:rPr>
+        <w:t>[FPAR]</w:t>
+      </w:r>
+      <w:r>
+        <w:rPr>
+          <w:rFonts w:ascii="Courier New" w:hAnsi="Courier New" w:cs="Courier New"/>
+          <w:b/>
+        </w:rPr>
+        <w:t xml:space="preserve"> </w:t>
+      </w:r>
+      <w:r>
+        <w:rPr>
+          <w:rFonts w:ascii="Courier New" w:hAnsi="Courier New" w:cs="Courier New"/>
+        </w:rPr>
+        <w:t xml:space="preserve">| </w:t>
+      </w:r>
+      <w:r>
+        <w:rPr>
+          <w:rFonts w:ascii="Courier New" w:hAnsi="Courier New" w:cs="Courier New"/>
+          <w:b/>
+        </w:rPr>
+        <w:t>[ID] [ATRIB]</w:t>
+      </w:r>
+      <w:r>
+        <w:rPr>
+          <w:rFonts w:ascii="Courier New" w:hAnsi="Courier New" w:cs="Courier New"/>
+        </w:rPr>
+        <w:t xml:space="preserve"> EXP OP | BLIF</w:t>
+      </w:r>
+    </w:p>
+    <w:p>
+      <w:pPr>
+        <w:spacing w:after="0" w:line="360" w:lineRule="auto"/>
+        <w:rPr>
+          <w:rFonts w:ascii="Courier New" w:hAnsi="Courier New" w:cs="Courier New"/>
+          <w:b/>
+        </w:rPr>
+      </w:pPr>
+      <w:r>
+        <w:rPr>
+          <w:rFonts w:ascii="Courier New" w:hAnsi="Courier New" w:cs="Courier New"/>
+        </w:rPr>
+        <w:t xml:space="preserve">LISTACOM -&gt; </w:t>
+      </w:r>
+      <w:r>
+        <w:rPr>
+          <w:rFonts w:ascii="Courier New" w:hAnsi="Courier New" w:cs="Courier New"/>
+          <w:b/>
+        </w:rPr>
+        <w:t>[PTVIR]</w:t>
+      </w:r>
+      <w:r>
+        <w:rPr>
+          <w:rFonts w:ascii="Courier New" w:hAnsi="Courier New" w:cs="Courier New"/>
+        </w:rPr>
+        <w:t xml:space="preserve"> COM LISTACOM</w:t>
+      </w:r>
       <w:r>
         <w:rPr>
           <w:rFonts w:ascii="Courier New" w:hAnsi="Courier New" w:cs="Courier New"/>
@@ -386,101 +623,65 @@
         <w:rPr>
           <w:rFonts w:ascii="Courier New" w:hAnsi="Courier New" w:cs="Courier New"/>
         </w:rPr>
-        <w:t xml:space="preserve">TIPO -&gt; </w:t>
-      </w:r>
-      <w:r>
-        <w:rPr>
-          <w:rFonts w:ascii="Courier New" w:hAnsi="Courier New" w:cs="Courier New"/>
-          <w:b/>
-        </w:rPr>
-        <w:t xml:space="preserve">[REAL] </w:t>
-      </w:r>
-      <w:r>
-        <w:rPr>
-          <w:rFonts w:ascii="Courier New" w:hAnsi="Courier New" w:cs="Courier New"/>
-        </w:rPr>
-        <w:t xml:space="preserve">| </w:t>
-      </w:r>
-      <w:r>
-        <w:rPr>
-          <w:rFonts w:ascii="Courier New" w:hAnsi="Courier New" w:cs="Courier New"/>
-          <w:b/>
-        </w:rPr>
-        <w:t>[BOOLEAN]</w:t>
-      </w:r>
-    </w:p>
-    <w:p>
-      <w:pPr>
-        <w:spacing w:after="0" w:line="360" w:lineRule="auto"/>
-        <w:rPr>
-          <w:rFonts w:ascii="Courier New" w:hAnsi="Courier New" w:cs="Courier New"/>
-        </w:rPr>
-      </w:pPr>
-      <w:r>
-        <w:rPr>
-          <w:rFonts w:ascii="Courier New" w:hAnsi="Courier New" w:cs="Courier New"/>
-        </w:rPr>
-        <w:t xml:space="preserve">COM -&gt; </w:t>
-      </w:r>
-      <w:r>
-        <w:rPr>
-          <w:rFonts w:ascii="Courier New" w:hAnsi="Courier New" w:cs="Courier New"/>
-          <w:b/>
-        </w:rPr>
-        <w:t>[READ</w:t>
-      </w:r>
-      <w:proofErr w:type="gramStart"/>
-      <w:r>
-        <w:rPr>
-          <w:rFonts w:ascii="Courier New" w:hAnsi="Courier New" w:cs="Courier New"/>
-          <w:b/>
-        </w:rPr>
-        <w:t>][</w:t>
-      </w:r>
-      <w:proofErr w:type="gramEnd"/>
-      <w:r>
-        <w:rPr>
-          <w:rFonts w:ascii="Courier New" w:hAnsi="Courier New" w:cs="Courier New"/>
-          <w:b/>
-        </w:rPr>
-        <w:t>APAR][ID]</w:t>
-      </w:r>
-      <w:r>
-        <w:rPr>
-          <w:rFonts w:ascii="Courier New" w:hAnsi="Courier New" w:cs="Courier New"/>
-        </w:rPr>
-        <w:t>LISTAID</w:t>
-      </w:r>
-      <w:r>
-        <w:rPr>
-          <w:rFonts w:ascii="Courier New" w:hAnsi="Courier New" w:cs="Courier New"/>
-          <w:b/>
-        </w:rPr>
-        <w:t xml:space="preserve">[FPAR] </w:t>
-      </w:r>
-      <w:r>
-        <w:rPr>
-          <w:rFonts w:ascii="Courier New" w:hAnsi="Courier New" w:cs="Courier New"/>
-        </w:rPr>
-        <w:t xml:space="preserve">| </w:t>
-      </w:r>
-      <w:r>
-        <w:rPr>
-          <w:rFonts w:ascii="Courier New" w:hAnsi="Courier New" w:cs="Courier New"/>
-          <w:b/>
-        </w:rPr>
-        <w:t>[WRITE][APAR]</w:t>
-      </w:r>
-      <w:r>
-        <w:rPr>
-          <w:rFonts w:ascii="Courier New" w:hAnsi="Courier New" w:cs="Courier New"/>
-        </w:rPr>
-        <w:t>EXP OP LISTAEXP</w:t>
-      </w:r>
-      <w:r>
-        <w:rPr>
-          <w:rFonts w:ascii="Courier New" w:hAnsi="Courier New" w:cs="Courier New"/>
-          <w:b/>
+        <w:t xml:space="preserve">FIMCOM -&gt; </w:t>
+      </w:r>
+      <w:r>
+        <w:rPr>
+          <w:rFonts w:ascii="Courier New" w:hAnsi="Courier New" w:cs="Courier New"/>
+          <w:b/>
+        </w:rPr>
+        <w:t>[PTVIR]</w:t>
+      </w:r>
+      <w:r>
+        <w:rPr>
+          <w:rFonts w:ascii="Courier New" w:hAnsi="Courier New" w:cs="Courier New"/>
+        </w:rPr>
+        <w:t xml:space="preserve"> | </w:t>
+      </w:r>
+      <w:r>
+        <w:rPr>
+          <w:rFonts w:ascii="Courier New" w:hAnsi="Courier New" w:cs="Courier New"/>
+          <w:b/>
+        </w:rPr>
+        <w:t>ε</w:t>
+      </w:r>
+    </w:p>
+    <w:p>
+      <w:pPr>
+        <w:spacing w:after="0" w:line="360" w:lineRule="auto"/>
+        <w:rPr>
+          <w:rFonts w:ascii="Courier New" w:hAnsi="Courier New" w:cs="Courier New"/>
+        </w:rPr>
+      </w:pPr>
+      <w:r>
+        <w:rPr>
+          <w:rFonts w:ascii="Courier New" w:hAnsi="Courier New" w:cs="Courier New"/>
+        </w:rPr>
+        <w:t xml:space="preserve">BLIF -&gt; </w:t>
+      </w:r>
+      <w:r>
+        <w:rPr>
+          <w:rFonts w:ascii="Courier New" w:hAnsi="Courier New" w:cs="Courier New"/>
+          <w:b/>
+        </w:rPr>
+        <w:t xml:space="preserve">[IF] </w:t>
+      </w:r>
+      <w:r>
+        <w:rPr>
+          <w:rFonts w:ascii="Courier New" w:hAnsi="Courier New" w:cs="Courier New"/>
+        </w:rPr>
+        <w:t xml:space="preserve">EXP OP </w:t>
+      </w:r>
+      <w:r>
+        <w:rPr>
+          <w:rFonts w:ascii="Courier New" w:hAnsi="Courier New" w:cs="Courier New"/>
+          <w:b/>
+        </w:rPr>
+        <w:t>[THEN]</w:t>
+      </w:r>
+      <w:r>
+        <w:rPr>
+          <w:rFonts w:ascii="Courier New" w:hAnsi="Courier New" w:cs="Courier New"/>
         </w:rPr>
         <w:t xml:space="preserve"> </w:t>
       </w:r>
@@ -488,48 +689,34 @@
         <w:rPr>
           <w:rFonts w:ascii="Courier New" w:hAnsi="Courier New" w:cs="Courier New"/>
         </w:rPr>
-        <w:t xml:space="preserve">| </w:t>
-      </w:r>
-      <w:r>
-        <w:rPr>
-          <w:rFonts w:ascii="Courier New" w:hAnsi="Courier New" w:cs="Courier New"/>
-          <w:b/>
-        </w:rPr>
-        <w:t>[ID] [ATRIB]</w:t>
-      </w:r>
-      <w:r>
-        <w:rPr>
-          <w:rFonts w:ascii="Courier New" w:hAnsi="Courier New" w:cs="Courier New"/>
-        </w:rPr>
-        <w:t xml:space="preserve"> EXP OP | BLIF</w:t>
-      </w:r>
-    </w:p>
-    <w:p>
-      <w:pPr>
-        <w:spacing w:after="0" w:line="360" w:lineRule="auto"/>
-        <w:rPr>
-          <w:rFonts w:ascii="Courier New" w:hAnsi="Courier New" w:cs="Courier New"/>
-          <w:b/>
-        </w:rPr>
-      </w:pPr>
-      <w:r>
-        <w:rPr>
-          <w:rFonts w:ascii="Courier New" w:hAnsi="Courier New" w:cs="Courier New"/>
-        </w:rPr>
-        <w:t xml:space="preserve">LISTACOM -&gt; </w:t>
-      </w:r>
-      <w:r>
-        <w:rPr>
-          <w:rFonts w:ascii="Courier New" w:hAnsi="Courier New" w:cs="Courier New"/>
-          <w:b/>
-        </w:rPr>
-        <w:t xml:space="preserve">[PTVIR] </w:t>
-      </w:r>
-      <w:r>
-        <w:rPr>
-          <w:rFonts w:ascii="Courier New" w:hAnsi="Courier New" w:cs="Courier New"/>
-        </w:rPr>
-        <w:t>LCOM |</w:t>
+        <w:t>BLOCOM</w:t>
+      </w:r>
+      <w:r>
+        <w:rPr>
+          <w:rFonts w:ascii="Courier New" w:hAnsi="Courier New" w:cs="Courier New"/>
+        </w:rPr>
+        <w:t xml:space="preserve"> BLELSE</w:t>
+      </w:r>
+    </w:p>
+    <w:p>
+      <w:pPr>
+        <w:spacing w:after="0" w:line="360" w:lineRule="auto"/>
+        <w:rPr>
+          <w:rFonts w:ascii="Courier New" w:hAnsi="Courier New" w:cs="Courier New"/>
+        </w:rPr>
+      </w:pPr>
+      <w:r>
+        <w:rPr>
+          <w:rFonts w:ascii="Courier New" w:hAnsi="Courier New" w:cs="Courier New"/>
+        </w:rPr>
+        <w:t xml:space="preserve">BLELSE -&gt; </w:t>
+      </w:r>
+      <w:r>
+        <w:rPr>
+          <w:rFonts w:ascii="Courier New" w:hAnsi="Courier New" w:cs="Courier New"/>
+          <w:b/>
+        </w:rPr>
+        <w:t>[ELSE]</w:t>
       </w:r>
       <w:r>
         <w:rPr>
@@ -540,45 +727,8 @@
       <w:r>
         <w:rPr>
           <w:rFonts w:ascii="Courier New" w:hAnsi="Courier New" w:cs="Courier New"/>
-          <w:b/>
-        </w:rPr>
-        <w:t>[END]</w:t>
-      </w:r>
-    </w:p>
-    <w:p>
-      <w:pPr>
-        <w:spacing w:after="0" w:line="360" w:lineRule="auto"/>
-        <w:rPr>
-          <w:rFonts w:ascii="Courier New" w:hAnsi="Courier New" w:cs="Courier New"/>
-          <w:b/>
-        </w:rPr>
-      </w:pPr>
-      <w:r>
-        <w:rPr>
-          <w:rFonts w:ascii="Courier New" w:hAnsi="Courier New" w:cs="Courier New"/>
-        </w:rPr>
-        <w:t xml:space="preserve">LCOM -&gt; </w:t>
-      </w:r>
-      <w:r>
-        <w:rPr>
-          <w:rFonts w:ascii="Courier New" w:hAnsi="Courier New" w:cs="Courier New"/>
-          <w:b/>
-        </w:rPr>
-        <w:t>[</w:t>
-      </w:r>
-      <w:r>
-        <w:rPr>
-          <w:rFonts w:ascii="Courier New" w:hAnsi="Courier New" w:cs="Courier New"/>
-          <w:b/>
-        </w:rPr>
-        <w:t>END</w:t>
-      </w:r>
-      <w:r>
-        <w:rPr>
-          <w:rFonts w:ascii="Courier New" w:hAnsi="Courier New" w:cs="Courier New"/>
-          <w:b/>
-        </w:rPr>
-        <w:t>]</w:t>
+        </w:rPr>
+        <w:t>BLOCOM</w:t>
       </w:r>
       <w:r>
         <w:rPr>
@@ -589,137 +739,6 @@
       <w:r>
         <w:rPr>
           <w:rFonts w:ascii="Courier New" w:hAnsi="Courier New" w:cs="Courier New"/>
-        </w:rPr>
-        <w:t>C</w:t>
-      </w:r>
-      <w:r>
-        <w:rPr>
-          <w:rFonts w:ascii="Courier New" w:hAnsi="Courier New" w:cs="Courier New"/>
-        </w:rPr>
-        <w:t>OM LISTACOM</w:t>
-      </w:r>
-    </w:p>
-    <w:p>
-      <w:pPr>
-        <w:spacing w:after="0" w:line="360" w:lineRule="auto"/>
-        <w:rPr>
-          <w:rFonts w:ascii="Courier New" w:hAnsi="Courier New" w:cs="Courier New"/>
-        </w:rPr>
-      </w:pPr>
-      <w:r>
-        <w:rPr>
-          <w:rFonts w:ascii="Courier New" w:hAnsi="Courier New" w:cs="Courier New"/>
-        </w:rPr>
-        <w:t xml:space="preserve">BLIF -&gt; </w:t>
-      </w:r>
-      <w:r>
-        <w:rPr>
-          <w:rFonts w:ascii="Courier New" w:hAnsi="Courier New" w:cs="Courier New"/>
-          <w:b/>
-        </w:rPr>
-        <w:t xml:space="preserve">[IF] </w:t>
-      </w:r>
-      <w:r>
-        <w:rPr>
-          <w:rFonts w:ascii="Courier New" w:hAnsi="Courier New" w:cs="Courier New"/>
-        </w:rPr>
-        <w:t xml:space="preserve">EXP OP </w:t>
-      </w:r>
-      <w:r>
-        <w:rPr>
-          <w:rFonts w:ascii="Courier New" w:hAnsi="Courier New" w:cs="Courier New"/>
-          <w:b/>
-        </w:rPr>
-        <w:t>[THEN]</w:t>
-      </w:r>
-      <w:r>
-        <w:rPr>
-          <w:rFonts w:ascii="Courier New" w:hAnsi="Courier New" w:cs="Courier New"/>
-        </w:rPr>
-        <w:t xml:space="preserve"> </w:t>
-      </w:r>
-      <w:r>
-        <w:rPr>
-          <w:rFonts w:ascii="Courier New" w:hAnsi="Courier New" w:cs="Courier New"/>
-          <w:b/>
-        </w:rPr>
-        <w:t>[BEGIN]</w:t>
-      </w:r>
-      <w:r>
-        <w:rPr>
-          <w:rFonts w:ascii="Courier New" w:hAnsi="Courier New" w:cs="Courier New"/>
-          <w:b/>
-        </w:rPr>
-        <w:t xml:space="preserve"> </w:t>
-      </w:r>
-      <w:r>
-        <w:rPr>
-          <w:rFonts w:ascii="Courier New" w:hAnsi="Courier New" w:cs="Courier New"/>
-        </w:rPr>
-        <w:t>COM LISTACOM</w:t>
-      </w:r>
-      <w:r>
-        <w:rPr>
-          <w:rFonts w:ascii="Courier New" w:hAnsi="Courier New" w:cs="Courier New"/>
-        </w:rPr>
-        <w:t xml:space="preserve"> BLELSE</w:t>
-      </w:r>
-    </w:p>
-    <w:p>
-      <w:pPr>
-        <w:spacing w:after="0" w:line="360" w:lineRule="auto"/>
-        <w:rPr>
-          <w:rFonts w:ascii="Courier New" w:hAnsi="Courier New" w:cs="Courier New"/>
-        </w:rPr>
-      </w:pPr>
-      <w:r>
-        <w:rPr>
-          <w:rFonts w:ascii="Courier New" w:hAnsi="Courier New" w:cs="Courier New"/>
-        </w:rPr>
-        <w:t xml:space="preserve">BLELSE -&gt; </w:t>
-      </w:r>
-      <w:r>
-        <w:rPr>
-          <w:rFonts w:ascii="Courier New" w:hAnsi="Courier New" w:cs="Courier New"/>
-          <w:b/>
-        </w:rPr>
-        <w:t>[ELSE]</w:t>
-      </w:r>
-      <w:r>
-        <w:rPr>
-          <w:rFonts w:ascii="Courier New" w:hAnsi="Courier New" w:cs="Courier New"/>
-        </w:rPr>
-        <w:t xml:space="preserve"> </w:t>
-      </w:r>
-      <w:r>
-        <w:rPr>
-          <w:rFonts w:ascii="Courier New" w:hAnsi="Courier New" w:cs="Courier New"/>
-          <w:b/>
-        </w:rPr>
-        <w:t>[BEGIN]</w:t>
-      </w:r>
-      <w:r>
-        <w:rPr>
-          <w:rFonts w:ascii="Courier New" w:hAnsi="Courier New" w:cs="Courier New"/>
-          <w:b/>
-        </w:rPr>
-        <w:t xml:space="preserve"> </w:t>
-      </w:r>
-      <w:r>
-        <w:rPr>
-          <w:rFonts w:ascii="Courier New" w:hAnsi="Courier New" w:cs="Courier New"/>
-        </w:rPr>
-        <w:t>COM LISTACOM</w:t>
-      </w:r>
-      <w:r>
-        <w:rPr>
-          <w:rFonts w:ascii="Courier New" w:hAnsi="Courier New" w:cs="Courier New"/>
-        </w:rPr>
-        <w:t xml:space="preserve"> | </w:t>
-      </w:r>
-      <w:r>
-        <w:rPr>
-          <w:rFonts w:ascii="Courier New" w:hAnsi="Courier New" w:cs="Courier New"/>
           <w:b/>
         </w:rPr>
         <w:t>ε</w:t>
@@ -757,7 +776,7 @@
           <w:rFonts w:ascii="Courier New" w:hAnsi="Courier New" w:cs="Courier New"/>
           <w:b/>
         </w:rPr>
-        <w:t>[FPAR]</w:t>
+        <w:t>ε</w:t>
       </w:r>
     </w:p>
     <w:p>
@@ -1159,7 +1178,7 @@
     </w:p>
     <w:sectPr>
       <w:pgSz w:w="16839" w:h="11907" w:orient="landscape" w:code="9"/>
-      <w:pgMar w:top="1134" w:right="1134" w:bottom="1122" w:left="993" w:header="709" w:footer="709" w:gutter="0"/>
+      <w:pgMar w:top="851" w:right="1134" w:bottom="1122" w:left="993" w:header="709" w:footer="709" w:gutter="0"/>
       <w:cols w:space="708"/>
       <w:docGrid w:linePitch="360"/>
     </w:sectPr>

</xml_diff>

<commit_message>
Quase tudo pronto. Só ainda não funciona a possibilidade de ponto-e-vírgula antes do "end".
</commit_message>
<xml_diff>
--- a/GRAMATICA.docx
+++ b/GRAMATICA.docx
@@ -152,7 +152,7 @@
           <w:rFonts w:ascii="Courier New" w:hAnsi="Courier New" w:cs="Courier New"/>
           <w:b/>
         </w:rPr>
-        <w:t>PTVIR] [VAR]</w:t>
+        <w:t>PTVIR]</w:t>
       </w:r>
       <w:r>
         <w:rPr>
@@ -178,7 +178,14 @@
         <w:rPr>
           <w:rFonts w:ascii="Courier New" w:hAnsi="Courier New" w:cs="Courier New"/>
         </w:rPr>
-        <w:t xml:space="preserve">LISTADEC -&gt; </w:t>
+        <w:t>LISTADEC -&gt;</w:t>
+      </w:r>
+      <w:r>
+        <w:rPr>
+          <w:rFonts w:ascii="Courier New" w:hAnsi="Courier New" w:cs="Courier New"/>
+          <w:b/>
+        </w:rPr>
+        <w:t xml:space="preserve"> [VAR] </w:t>
       </w:r>
       <w:r>
         <w:rPr>

</xml_diff>

<commit_message>
Corrigido o problema do ponto-e-vírgula antes do "end". Agora é opcional, como disse a professora.
</commit_message>
<xml_diff>
--- a/GRAMATICA.docx
+++ b/GRAMATICA.docx
@@ -47,7 +47,7 @@
         <w:rPr>
           <w:rFonts w:ascii="Courier New" w:hAnsi="Courier New" w:cs="Courier New"/>
         </w:rPr>
-        <w:t>FIM</w:t>
+        <w:t>L</w:t>
       </w:r>
       <w:r>
         <w:rPr>
@@ -454,80 +454,101 @@
         <w:rPr>
           <w:rFonts w:ascii="Courier New" w:hAnsi="Courier New" w:cs="Courier New"/>
         </w:rPr>
-        <w:t xml:space="preserve"> COM LISTACOM</w:t>
-      </w:r>
-      <w:r>
-        <w:rPr>
-          <w:rFonts w:ascii="Courier New" w:hAnsi="Courier New" w:cs="Courier New"/>
-        </w:rPr>
-        <w:t xml:space="preserve"> FIMCOM</w:t>
-      </w:r>
-      <w:r>
-        <w:rPr>
-          <w:rFonts w:ascii="Courier New" w:hAnsi="Courier New" w:cs="Courier New"/>
+        <w:t xml:space="preserve"> COM LISTACOM </w:t>
+      </w:r>
+      <w:r>
+        <w:rPr>
+          <w:rFonts w:ascii="Courier New" w:hAnsi="Courier New" w:cs="Courier New"/>
+          <w:b/>
+        </w:rPr>
+        <w:t>[END]</w:t>
+      </w:r>
+    </w:p>
+    <w:p>
+      <w:pPr>
+        <w:spacing w:after="0" w:line="360" w:lineRule="auto"/>
+        <w:rPr>
+          <w:rFonts w:ascii="Courier New" w:hAnsi="Courier New" w:cs="Courier New"/>
+        </w:rPr>
+      </w:pPr>
+      <w:r>
+        <w:rPr>
+          <w:rFonts w:ascii="Courier New" w:hAnsi="Courier New" w:cs="Courier New"/>
+        </w:rPr>
+        <w:t xml:space="preserve">COM -&gt; </w:t>
+      </w:r>
+      <w:r>
+        <w:rPr>
+          <w:rFonts w:ascii="Courier New" w:hAnsi="Courier New" w:cs="Courier New"/>
+          <w:b/>
+        </w:rPr>
+        <w:t>[READ</w:t>
+      </w:r>
+      <w:proofErr w:type="gramStart"/>
+      <w:r>
+        <w:rPr>
+          <w:rFonts w:ascii="Courier New" w:hAnsi="Courier New" w:cs="Courier New"/>
+          <w:b/>
+        </w:rPr>
+        <w:t>][</w:t>
+      </w:r>
+      <w:proofErr w:type="gramEnd"/>
+      <w:r>
+        <w:rPr>
+          <w:rFonts w:ascii="Courier New" w:hAnsi="Courier New" w:cs="Courier New"/>
+          <w:b/>
+        </w:rPr>
+        <w:t>APAR][ID]</w:t>
+      </w:r>
+      <w:r>
+        <w:rPr>
+          <w:rFonts w:ascii="Courier New" w:hAnsi="Courier New" w:cs="Courier New"/>
+        </w:rPr>
+        <w:t>LISTAID</w:t>
+      </w:r>
+      <w:r>
+        <w:rPr>
+          <w:rFonts w:ascii="Courier New" w:hAnsi="Courier New" w:cs="Courier New"/>
+          <w:b/>
+        </w:rPr>
+        <w:t xml:space="preserve">[FPAR] </w:t>
+      </w:r>
+      <w:r>
+        <w:rPr>
+          <w:rFonts w:ascii="Courier New" w:hAnsi="Courier New" w:cs="Courier New"/>
+        </w:rPr>
+        <w:t xml:space="preserve">| </w:t>
+      </w:r>
+      <w:r>
+        <w:rPr>
+          <w:rFonts w:ascii="Courier New" w:hAnsi="Courier New" w:cs="Courier New"/>
+          <w:b/>
+        </w:rPr>
+        <w:t>[WRITE][APAR]</w:t>
+      </w:r>
+      <w:r>
+        <w:rPr>
+          <w:rFonts w:ascii="Courier New" w:hAnsi="Courier New" w:cs="Courier New"/>
+        </w:rPr>
+        <w:t>EXP OP LISTAEXP</w:t>
+      </w:r>
+      <w:r>
+        <w:rPr>
+          <w:rFonts w:ascii="Courier New" w:hAnsi="Courier New" w:cs="Courier New"/>
+          <w:b/>
+        </w:rPr>
+        <w:t>[FPAR]</w:t>
+      </w:r>
+      <w:r>
+        <w:rPr>
+          <w:rFonts w:ascii="Courier New" w:hAnsi="Courier New" w:cs="Courier New"/>
+          <w:b/>
         </w:rPr>
         <w:t xml:space="preserve"> </w:t>
       </w:r>
       <w:r>
         <w:rPr>
           <w:rFonts w:ascii="Courier New" w:hAnsi="Courier New" w:cs="Courier New"/>
-          <w:b/>
-        </w:rPr>
-        <w:t>[END]</w:t>
-      </w:r>
-    </w:p>
-    <w:p>
-      <w:pPr>
-        <w:spacing w:after="0" w:line="360" w:lineRule="auto"/>
-        <w:rPr>
-          <w:rFonts w:ascii="Courier New" w:hAnsi="Courier New" w:cs="Courier New"/>
-        </w:rPr>
-      </w:pPr>
-      <w:r>
-        <w:rPr>
-          <w:rFonts w:ascii="Courier New" w:hAnsi="Courier New" w:cs="Courier New"/>
-        </w:rPr>
-        <w:t xml:space="preserve">COM -&gt; </w:t>
-      </w:r>
-      <w:r>
-        <w:rPr>
-          <w:rFonts w:ascii="Courier New" w:hAnsi="Courier New" w:cs="Courier New"/>
-          <w:b/>
-        </w:rPr>
-        <w:t>[READ</w:t>
-      </w:r>
-      <w:proofErr w:type="gramStart"/>
-      <w:r>
-        <w:rPr>
-          <w:rFonts w:ascii="Courier New" w:hAnsi="Courier New" w:cs="Courier New"/>
-          <w:b/>
-        </w:rPr>
-        <w:t>][</w:t>
-      </w:r>
-      <w:proofErr w:type="gramEnd"/>
-      <w:r>
-        <w:rPr>
-          <w:rFonts w:ascii="Courier New" w:hAnsi="Courier New" w:cs="Courier New"/>
-          <w:b/>
-        </w:rPr>
-        <w:t>APAR][ID]</w:t>
-      </w:r>
-      <w:r>
-        <w:rPr>
-          <w:rFonts w:ascii="Courier New" w:hAnsi="Courier New" w:cs="Courier New"/>
-        </w:rPr>
-        <w:t>LISTAID</w:t>
-      </w:r>
-      <w:r>
-        <w:rPr>
-          <w:rFonts w:ascii="Courier New" w:hAnsi="Courier New" w:cs="Courier New"/>
-          <w:b/>
-        </w:rPr>
-        <w:t xml:space="preserve">[FPAR] </w:t>
-      </w:r>
-      <w:r>
-        <w:rPr>
-          <w:rFonts w:ascii="Courier New" w:hAnsi="Courier New" w:cs="Courier New"/>
         </w:rPr>
         <w:t xml:space="preserve">| </w:t>
       </w:r>
@@ -536,39 +557,6 @@
           <w:rFonts w:ascii="Courier New" w:hAnsi="Courier New" w:cs="Courier New"/>
           <w:b/>
         </w:rPr>
-        <w:t>[WRITE][APAR]</w:t>
-      </w:r>
-      <w:r>
-        <w:rPr>
-          <w:rFonts w:ascii="Courier New" w:hAnsi="Courier New" w:cs="Courier New"/>
-        </w:rPr>
-        <w:t>EXP OP LISTAEXP</w:t>
-      </w:r>
-      <w:r>
-        <w:rPr>
-          <w:rFonts w:ascii="Courier New" w:hAnsi="Courier New" w:cs="Courier New"/>
-          <w:b/>
-        </w:rPr>
-        <w:t>[FPAR]</w:t>
-      </w:r>
-      <w:r>
-        <w:rPr>
-          <w:rFonts w:ascii="Courier New" w:hAnsi="Courier New" w:cs="Courier New"/>
-          <w:b/>
-        </w:rPr>
-        <w:t xml:space="preserve"> </w:t>
-      </w:r>
-      <w:r>
-        <w:rPr>
-          <w:rFonts w:ascii="Courier New" w:hAnsi="Courier New" w:cs="Courier New"/>
-        </w:rPr>
-        <w:t xml:space="preserve">| </w:t>
-      </w:r>
-      <w:r>
-        <w:rPr>
-          <w:rFonts w:ascii="Courier New" w:hAnsi="Courier New" w:cs="Courier New"/>
-          <w:b/>
-        </w:rPr>
         <w:t>[ID] [ATRIB]</w:t>
       </w:r>
       <w:r>
@@ -583,7 +571,6 @@
         <w:spacing w:after="0" w:line="360" w:lineRule="auto"/>
         <w:rPr>
           <w:rFonts w:ascii="Courier New" w:hAnsi="Courier New" w:cs="Courier New"/>
-          <w:b/>
         </w:rPr>
       </w:pPr>
       <w:r>
@@ -603,7 +590,7 @@
         <w:rPr>
           <w:rFonts w:ascii="Courier New" w:hAnsi="Courier New" w:cs="Courier New"/>
         </w:rPr>
-        <w:t xml:space="preserve"> COM LISTACOM</w:t>
+        <w:t xml:space="preserve"> LCOM</w:t>
       </w:r>
       <w:r>
         <w:rPr>
@@ -630,20 +617,7 @@
         <w:rPr>
           <w:rFonts w:ascii="Courier New" w:hAnsi="Courier New" w:cs="Courier New"/>
         </w:rPr>
-        <w:t xml:space="preserve">FIMCOM -&gt; </w:t>
-      </w:r>
-      <w:r>
-        <w:rPr>
-          <w:rFonts w:ascii="Courier New" w:hAnsi="Courier New" w:cs="Courier New"/>
-          <w:b/>
-        </w:rPr>
-        <w:t>[PTVIR]</w:t>
-      </w:r>
-      <w:r>
-        <w:rPr>
-          <w:rFonts w:ascii="Courier New" w:hAnsi="Courier New" w:cs="Courier New"/>
-        </w:rPr>
-        <w:t xml:space="preserve"> | </w:t>
+        <w:t xml:space="preserve">LCOM -&gt; COM LISTACOM | </w:t>
       </w:r>
       <w:r>
         <w:rPr>

</xml_diff>